<commit_message>
Incorporate corrections from management
</commit_message>
<xml_diff>
--- a/usbdatabasedesigndocument.docx
+++ b/usbdatabasedesigndocument.docx
@@ -89,7 +89,7 @@
         <w:rPr>
           <w:rFonts w:ascii="Century Schoolbook L" w:hAnsi="Century Schoolbook L"/>
         </w:rPr>
-        <w:t>Tammie ___, with help from:</w:t>
+        <w:t>Tammie Boykin, with help from:</w:t>
       </w:r>
       <w:r/>
     </w:p>
@@ -122,24 +122,6 @@
         <w:rPr>
           <w:rFonts w:ascii="Century Schoolbook L" w:hAnsi="Century Schoolbook L"/>
         </w:rPr>
-      </w:r>
-      <w:r/>
-    </w:p>
-    <w:p>
-      <w:pPr>
-        <w:pStyle w:val="Heading1"/>
-        <w:numPr>
-          <w:ilvl w:val="0"/>
-          <w:numId w:val="0"/>
-        </w:numPr>
-      </w:pPr>
-      <w:bookmarkStart w:id="0" w:name="__RefHeading__756_1368297671"/>
-      <w:bookmarkEnd w:id="0"/>
-      <w:r>
-        <w:rPr>
-          <w:rFonts w:ascii="Century Schoolbook L" w:hAnsi="Century Schoolbook L"/>
-        </w:rPr>
-        <w:t>Table of Contents</w:t>
       </w:r>
       <w:r/>
     </w:p>
@@ -160,6 +142,435 @@
           <w:rFonts w:ascii="Century Schoolbook L" w:hAnsi="Century Schoolbook L" w:eastAsia="Droid Sans Fallback" w:cs="FreeSans"/>
         </w:rPr>
       </w:pPr>
+      <w:bookmarkStart w:id="0" w:name="__RefHeading__756_1368297671"/>
+      <w:bookmarkEnd w:id="0"/>
+      <w:r>
+        <w:rPr>
+          <w:rFonts w:ascii="Century Schoolbook L" w:hAnsi="Century Schoolbook L"/>
+        </w:rPr>
+        <w:t>Table of Contents</w:t>
+      </w:r>
+      <w:r/>
+    </w:p>
+    <w:p>
+      <w:pPr>
+        <w:pStyle w:val="ContentsHeading"/>
+      </w:pPr>
+      <w:r>
+        <w:rPr/>
+        <w:t>Table of Contents</w:t>
+      </w:r>
+      <w:r/>
+    </w:p>
+    <w:p>
+      <w:pPr>
+        <w:pStyle w:val="Contents1"/>
+        <w:tabs>
+          <w:tab w:val="right" w:pos="9972" w:leader="dot"/>
+        </w:tabs>
+      </w:pPr>
+      <w:r>
+        <w:fldChar w:fldCharType="begin"/>
+      </w:r>
+      <w:r>
+        <w:instrText> TOC \f \o "1-9" \h</w:instrText>
+      </w:r>
+      <w:r>
+        <w:fldChar w:fldCharType="separate"/>
+      </w:r>
+      <w:hyperlink w:anchor="__RefHeading__756_1368297671">
+        <w:r>
+          <w:rPr>
+            <w:rStyle w:val="IndexLink"/>
+          </w:rPr>
+          <w:t>Table of Contents</w:t>
+          <w:tab/>
+          <w:t>1</w:t>
+        </w:r>
+      </w:hyperlink>
+      <w:r/>
+    </w:p>
+    <w:p>
+      <w:pPr>
+        <w:pStyle w:val="Contents1"/>
+        <w:tabs>
+          <w:tab w:val="right" w:pos="9972" w:leader="dot"/>
+        </w:tabs>
+      </w:pPr>
+      <w:hyperlink w:anchor="__RefHeading__206_1368297671">
+        <w:r>
+          <w:rPr>
+            <w:rStyle w:val="IndexLink"/>
+          </w:rPr>
+          <w:t>Tables</w:t>
+          <w:tab/>
+          <w:t>1</w:t>
+        </w:r>
+      </w:hyperlink>
+      <w:r/>
+    </w:p>
+    <w:p>
+      <w:pPr>
+        <w:pStyle w:val="Contents2"/>
+        <w:tabs>
+          <w:tab w:val="right" w:pos="9689" w:leader="dot"/>
+        </w:tabs>
+      </w:pPr>
+      <w:hyperlink w:anchor="__RefHeading__208_1368297671">
+        <w:r>
+          <w:rPr>
+            <w:rStyle w:val="IndexLink"/>
+          </w:rPr>
+          <w:t>Reserve</w:t>
+          <w:tab/>
+          <w:t>1</w:t>
+        </w:r>
+      </w:hyperlink>
+      <w:r/>
+    </w:p>
+    <w:p>
+      <w:pPr>
+        <w:pStyle w:val="Contents2"/>
+        <w:tabs>
+          <w:tab w:val="right" w:pos="9689" w:leader="dot"/>
+        </w:tabs>
+      </w:pPr>
+      <w:hyperlink w:anchor="__RefHeading__210_1368297671">
+        <w:r>
+          <w:rPr>
+            <w:rStyle w:val="IndexLink"/>
+          </w:rPr>
+          <w:t>Address</w:t>
+          <w:tab/>
+          <w:t>3</w:t>
+        </w:r>
+      </w:hyperlink>
+      <w:r/>
+    </w:p>
+    <w:p>
+      <w:pPr>
+        <w:pStyle w:val="Contents2"/>
+        <w:tabs>
+          <w:tab w:val="right" w:pos="9689" w:leader="dot"/>
+        </w:tabs>
+      </w:pPr>
+      <w:hyperlink w:anchor="__RefHeading__642_1368297671">
+        <w:r>
+          <w:rPr>
+            <w:rStyle w:val="IndexLink"/>
+          </w:rPr>
+          <w:t>Volunteer</w:t>
+          <w:tab/>
+          <w:t>3</w:t>
+        </w:r>
+      </w:hyperlink>
+      <w:r/>
+    </w:p>
+    <w:p>
+      <w:pPr>
+        <w:pStyle w:val="Contents2"/>
+        <w:tabs>
+          <w:tab w:val="right" w:pos="9689" w:leader="dot"/>
+        </w:tabs>
+      </w:pPr>
+      <w:hyperlink w:anchor="__RefHeading__644_1368297671">
+        <w:r>
+          <w:rPr>
+            <w:rStyle w:val="IndexLink"/>
+          </w:rPr>
+          <w:t>Team</w:t>
+          <w:tab/>
+          <w:t>4</w:t>
+        </w:r>
+      </w:hyperlink>
+      <w:r/>
+    </w:p>
+    <w:p>
+      <w:pPr>
+        <w:pStyle w:val="Contents2"/>
+        <w:tabs>
+          <w:tab w:val="right" w:pos="9689" w:leader="dot"/>
+        </w:tabs>
+      </w:pPr>
+      <w:hyperlink w:anchor="__RefHeading__1562_539497079">
+        <w:r>
+          <w:rPr>
+            <w:rStyle w:val="IndexLink"/>
+          </w:rPr>
+          <w:t>Charges</w:t>
+          <w:tab/>
+          <w:t>5</w:t>
+        </w:r>
+      </w:hyperlink>
+      <w:r/>
+    </w:p>
+    <w:p>
+      <w:pPr>
+        <w:pStyle w:val="Contents2"/>
+        <w:tabs>
+          <w:tab w:val="right" w:pos="9689" w:leader="dot"/>
+        </w:tabs>
+      </w:pPr>
+      <w:hyperlink w:anchor="__RefHeading__1580_539497079">
+        <w:r>
+          <w:rPr>
+            <w:rStyle w:val="IndexLink"/>
+          </w:rPr>
+          <w:t>Additionals</w:t>
+          <w:tab/>
+          <w:t>6</w:t>
+        </w:r>
+      </w:hyperlink>
+      <w:r/>
+    </w:p>
+    <w:p>
+      <w:pPr>
+        <w:pStyle w:val="Contents2"/>
+        <w:tabs>
+          <w:tab w:val="right" w:pos="9689" w:leader="dot"/>
+        </w:tabs>
+      </w:pPr>
+      <w:hyperlink w:anchor="__RefHeading__1592_539497079">
+        <w:r>
+          <w:rPr>
+            <w:rStyle w:val="IndexLink"/>
+          </w:rPr>
+          <w:t>Roster</w:t>
+          <w:tab/>
+          <w:t>6</w:t>
+        </w:r>
+      </w:hyperlink>
+      <w:r/>
+    </w:p>
+    <w:p>
+      <w:pPr>
+        <w:pStyle w:val="Contents2"/>
+        <w:tabs>
+          <w:tab w:val="right" w:pos="9689" w:leader="dot"/>
+        </w:tabs>
+      </w:pPr>
+      <w:hyperlink w:anchor="__RefHeading__1608_539497079">
+        <w:r>
+          <w:rPr>
+            <w:rStyle w:val="IndexLink"/>
+          </w:rPr>
+          <w:t>Payments</w:t>
+          <w:tab/>
+          <w:t>7</w:t>
+        </w:r>
+      </w:hyperlink>
+      <w:r/>
+    </w:p>
+    <w:p>
+      <w:pPr>
+        <w:pStyle w:val="Contents2"/>
+        <w:tabs>
+          <w:tab w:val="right" w:pos="9689" w:leader="dot"/>
+        </w:tabs>
+      </w:pPr>
+      <w:hyperlink w:anchor="__RefHeading__1628_539497079">
+        <w:r>
+          <w:rPr>
+            <w:rStyle w:val="IndexLink"/>
+          </w:rPr>
+          <w:t>Church</w:t>
+          <w:tab/>
+          <w:t>7</w:t>
+        </w:r>
+      </w:hyperlink>
+      <w:r/>
+    </w:p>
+    <w:p>
+      <w:pPr>
+        <w:pStyle w:val="Contents2"/>
+        <w:tabs>
+          <w:tab w:val="right" w:pos="9689" w:leader="dot"/>
+        </w:tabs>
+      </w:pPr>
+      <w:hyperlink w:anchor="__RefHeading__1642_539497079">
+        <w:r>
+          <w:rPr>
+            <w:rStyle w:val="IndexLink"/>
+          </w:rPr>
+          <w:t>Blackouts</w:t>
+          <w:tab/>
+          <w:t>8</w:t>
+        </w:r>
+      </w:hyperlink>
+      <w:r/>
+    </w:p>
+    <w:p>
+      <w:pPr>
+        <w:pStyle w:val="Contents2"/>
+        <w:tabs>
+          <w:tab w:val="right" w:pos="9689" w:leader="dot"/>
+        </w:tabs>
+      </w:pPr>
+      <w:hyperlink w:anchor="__RefHeading__1654_539497079">
+        <w:r>
+          <w:rPr>
+            <w:rStyle w:val="IndexLink"/>
+          </w:rPr>
+          <w:t>Meta</w:t>
+          <w:tab/>
+          <w:t>8</w:t>
+        </w:r>
+      </w:hyperlink>
+      <w:r/>
+    </w:p>
+    <w:p>
+      <w:pPr>
+        <w:pStyle w:val="Contents1"/>
+        <w:tabs>
+          <w:tab w:val="right" w:pos="9972" w:leader="dot"/>
+        </w:tabs>
+      </w:pPr>
+      <w:hyperlink w:anchor="__RefHeading__646_1368297671">
+        <w:r>
+          <w:rPr>
+            <w:rStyle w:val="IndexLink"/>
+          </w:rPr>
+          <w:t>Forms</w:t>
+          <w:tab/>
+          <w:t>8</w:t>
+        </w:r>
+      </w:hyperlink>
+      <w:r/>
+    </w:p>
+    <w:p>
+      <w:pPr>
+        <w:pStyle w:val="Contents2"/>
+        <w:tabs>
+          <w:tab w:val="right" w:pos="9689" w:leader="dot"/>
+        </w:tabs>
+      </w:pPr>
+      <w:hyperlink w:anchor="__RefHeading__1670_539497079">
+        <w:r>
+          <w:rPr>
+            <w:rStyle w:val="IndexLink"/>
+          </w:rPr>
+          <w:t>Reservation</w:t>
+          <w:tab/>
+          <w:t>9</w:t>
+        </w:r>
+      </w:hyperlink>
+      <w:r/>
+    </w:p>
+    <w:p>
+      <w:pPr>
+        <w:pStyle w:val="Contents1"/>
+        <w:tabs>
+          <w:tab w:val="right" w:pos="9972" w:leader="dot"/>
+        </w:tabs>
+      </w:pPr>
+      <w:hyperlink w:anchor="__RefHeading__648_1368297671">
+        <w:r>
+          <w:rPr>
+            <w:rStyle w:val="IndexLink"/>
+          </w:rPr>
+          <w:t>Reports</w:t>
+          <w:tab/>
+          <w:t>10</w:t>
+        </w:r>
+      </w:hyperlink>
+      <w:r/>
+    </w:p>
+    <w:p>
+      <w:pPr>
+        <w:pStyle w:val="Contents1"/>
+        <w:tabs>
+          <w:tab w:val="right" w:pos="9972" w:leader="dot"/>
+        </w:tabs>
+      </w:pPr>
+      <w:hyperlink w:anchor="__RefHeading__650_1368297671">
+        <w:r>
+          <w:rPr>
+            <w:rStyle w:val="IndexLink"/>
+          </w:rPr>
+          <w:t>Back-end Considerations</w:t>
+          <w:tab/>
+          <w:t>10</w:t>
+        </w:r>
+      </w:hyperlink>
+      <w:r/>
+    </w:p>
+    <w:p>
+      <w:pPr>
+        <w:pStyle w:val="Contents2"/>
+        <w:tabs>
+          <w:tab w:val="right" w:pos="9689" w:leader="dot"/>
+        </w:tabs>
+      </w:pPr>
+      <w:hyperlink w:anchor="__RefHeading__1708_539497079">
+        <w:r>
+          <w:rPr>
+            <w:rStyle w:val="IndexLink"/>
+          </w:rPr>
+          <w:t>Reservation processor</w:t>
+          <w:tab/>
+          <w:t>10</w:t>
+        </w:r>
+      </w:hyperlink>
+      <w:r/>
+    </w:p>
+    <w:p>
+      <w:pPr>
+        <w:pStyle w:val="Contents2"/>
+        <w:tabs>
+          <w:tab w:val="right" w:pos="9689" w:leader="dot"/>
+        </w:tabs>
+      </w:pPr>
+      <w:hyperlink w:anchor="__RefHeading__1178_1571812294">
+        <w:r>
+          <w:rPr>
+            <w:rStyle w:val="IndexLink"/>
+          </w:rPr>
+          <w:t>30-day reminder</w:t>
+          <w:tab/>
+          <w:t>13</w:t>
+        </w:r>
+      </w:hyperlink>
+      <w:r/>
+    </w:p>
+    <w:p>
+      <w:pPr>
+        <w:pStyle w:val="Contents2"/>
+        <w:tabs>
+          <w:tab w:val="right" w:pos="9689" w:leader="dot"/>
+        </w:tabs>
+      </w:pPr>
+      <w:hyperlink w:anchor="__RefHeading__1724_539497079">
+        <w:r>
+          <w:rPr>
+            <w:rStyle w:val="IndexLink"/>
+          </w:rPr>
+          <w:t>60-day reminder</w:t>
+          <w:tab/>
+          <w:t>13</w:t>
+        </w:r>
+      </w:hyperlink>
+      <w:r>
+        <w:fldChar w:fldCharType="end"/>
+      </w:r>
+      <w:r/>
+    </w:p>
+    <w:p>
+      <w:pPr>
+        <w:pStyle w:val="Heading1"/>
+        <w:numPr>
+          <w:ilvl w:val="0"/>
+          <w:numId w:val="0"/>
+        </w:numPr>
+        <w:rPr>
+          <w:sz w:val="36"/>
+          <w:b/>
+          <w:sz w:val="36"/>
+          <w:b/>
+          <w:szCs w:val="36"/>
+          <w:bCs/>
+          <w:rFonts w:ascii="Century Schoolbook L" w:hAnsi="Century Schoolbook L" w:eastAsia="Droid Sans Fallback" w:cs="FreeSans"/>
+        </w:rPr>
+      </w:pPr>
       <w:bookmarkStart w:id="1" w:name="__RefHeading__206_1368297671"/>
       <w:bookmarkEnd w:id="1"/>
       <w:r>
@@ -201,24 +612,7 @@
           <w:ilvl w:val="0"/>
           <w:numId w:val="0"/>
         </w:numPr>
-        <w:rPr>
-          <w:rFonts w:ascii="Century Schoolbook L" w:hAnsi="Century Schoolbook L"/>
-        </w:rPr>
-      </w:pPr>
-      <w:r>
-        <w:rPr>
-          <w:rFonts w:ascii="Century Schoolbook L" w:hAnsi="Century Schoolbook L"/>
-        </w:rPr>
-      </w:r>
-      <w:r/>
-    </w:p>
-    <w:p>
-      <w:pPr>
-        <w:pStyle w:val="TextBody"/>
-        <w:numPr>
-          <w:ilvl w:val="0"/>
-          <w:numId w:val="0"/>
-        </w:numPr>
+        <w:ind w:left="0" w:hanging="0"/>
       </w:pPr>
       <w:bookmarkStart w:id="3" w:name="__RefHeading__1458_539497079"/>
       <w:bookmarkEnd w:id="3"/>
@@ -293,7 +687,7 @@
         <w:pStyle w:val="TextBody"/>
         <w:numPr>
           <w:ilvl w:val="0"/>
-          <w:numId w:val="3"/>
+          <w:numId w:val="2"/>
         </w:numPr>
         <w:rPr>
           <w:rFonts w:ascii="Century Schoolbook L" w:hAnsi="Century Schoolbook L"/>
@@ -314,7 +708,7 @@
         <w:pStyle w:val="TextBody"/>
         <w:numPr>
           <w:ilvl w:val="0"/>
-          <w:numId w:val="3"/>
+          <w:numId w:val="2"/>
         </w:numPr>
         <w:rPr>
           <w:rFonts w:ascii="Century Schoolbook L" w:hAnsi="Century Schoolbook L"/>
@@ -335,7 +729,7 @@
         <w:pStyle w:val="TextBody"/>
         <w:numPr>
           <w:ilvl w:val="0"/>
-          <w:numId w:val="3"/>
+          <w:numId w:val="2"/>
         </w:numPr>
         <w:rPr>
           <w:rFonts w:ascii="Century Schoolbook L" w:hAnsi="Century Schoolbook L"/>
@@ -356,7 +750,7 @@
         <w:pStyle w:val="TextBody"/>
         <w:numPr>
           <w:ilvl w:val="0"/>
-          <w:numId w:val="3"/>
+          <w:numId w:val="2"/>
         </w:numPr>
         <w:rPr>
           <w:rFonts w:ascii="Century Schoolbook L" w:hAnsi="Century Schoolbook L"/>
@@ -377,7 +771,7 @@
         <w:pStyle w:val="TextBody"/>
         <w:numPr>
           <w:ilvl w:val="0"/>
-          <w:numId w:val="3"/>
+          <w:numId w:val="2"/>
         </w:numPr>
         <w:rPr>
           <w:rFonts w:ascii="Century Schoolbook L" w:hAnsi="Century Schoolbook L"/>
@@ -398,7 +792,7 @@
         <w:pStyle w:val="TextBody"/>
         <w:numPr>
           <w:ilvl w:val="0"/>
-          <w:numId w:val="3"/>
+          <w:numId w:val="2"/>
         </w:numPr>
         <w:rPr>
           <w:rFonts w:ascii="Century Schoolbook L" w:hAnsi="Century Schoolbook L"/>
@@ -419,7 +813,7 @@
         <w:pStyle w:val="TextBody"/>
         <w:numPr>
           <w:ilvl w:val="0"/>
-          <w:numId w:val="3"/>
+          <w:numId w:val="2"/>
         </w:numPr>
         <w:rPr>
           <w:rFonts w:ascii="Century Schoolbook L" w:hAnsi="Century Schoolbook L"/>
@@ -440,7 +834,7 @@
         <w:pStyle w:val="TextBody"/>
         <w:numPr>
           <w:ilvl w:val="0"/>
-          <w:numId w:val="3"/>
+          <w:numId w:val="2"/>
         </w:numPr>
         <w:rPr>
           <w:rFonts w:ascii="Century Schoolbook L" w:hAnsi="Century Schoolbook L"/>
@@ -461,7 +855,7 @@
         <w:pStyle w:val="TextBody"/>
         <w:numPr>
           <w:ilvl w:val="0"/>
-          <w:numId w:val="3"/>
+          <w:numId w:val="2"/>
         </w:numPr>
         <w:rPr>
           <w:rFonts w:ascii="Century Schoolbook L" w:hAnsi="Century Schoolbook L"/>
@@ -482,7 +876,7 @@
         <w:pStyle w:val="TextBody"/>
         <w:numPr>
           <w:ilvl w:val="0"/>
-          <w:numId w:val="3"/>
+          <w:numId w:val="2"/>
         </w:numPr>
         <w:rPr>
           <w:rFonts w:ascii="Century Schoolbook L" w:hAnsi="Century Schoolbook L"/>
@@ -503,7 +897,7 @@
         <w:pStyle w:val="TextBody"/>
         <w:numPr>
           <w:ilvl w:val="0"/>
-          <w:numId w:val="3"/>
+          <w:numId w:val="2"/>
         </w:numPr>
         <w:rPr>
           <w:rFonts w:ascii="Century Schoolbook L" w:hAnsi="Century Schoolbook L"/>
@@ -585,6 +979,32 @@
     </w:p>
     <w:p>
       <w:pPr>
+        <w:pStyle w:val="TextBody"/>
+        <w:numPr>
+          <w:ilvl w:val="0"/>
+          <w:numId w:val="0"/>
+        </w:numPr>
+      </w:pPr>
+      <w:r>
+        <w:rPr>
+          <w:rFonts w:ascii="Century Schoolbook L" w:hAnsi="Century Schoolbook L"/>
+          <w:i w:val="false"/>
+          <w:iCs w:val="false"/>
+        </w:rPr>
+        <w:tab/>
+      </w:r>
+      <w:r>
+        <w:rPr>
+          <w:rFonts w:ascii="Century Schoolbook L" w:hAnsi="Century Schoolbook L"/>
+          <w:i w:val="false"/>
+          <w:iCs w:val="false"/>
+        </w:rPr>
+        <w:t>If the reservation system is offered online, it should offer only the Sundays for dates that can be chosen (Monday for weeks the Sunday is blocked).</w:t>
+      </w:r>
+      <w:r/>
+    </w:p>
+    <w:p>
+      <w:pPr>
         <w:pStyle w:val="Heading2"/>
         <w:numPr>
           <w:ilvl w:val="0"/>
@@ -683,7 +1103,7 @@
         <w:pStyle w:val="TextBody"/>
         <w:numPr>
           <w:ilvl w:val="0"/>
-          <w:numId w:val="4"/>
+          <w:numId w:val="3"/>
         </w:numPr>
         <w:rPr>
           <w:rFonts w:ascii="Century Schoolbook L" w:hAnsi="Century Schoolbook L"/>
@@ -704,7 +1124,7 @@
         <w:pStyle w:val="TextBody"/>
         <w:numPr>
           <w:ilvl w:val="0"/>
-          <w:numId w:val="4"/>
+          <w:numId w:val="3"/>
         </w:numPr>
         <w:rPr>
           <w:rFonts w:ascii="Century Schoolbook L" w:hAnsi="Century Schoolbook L"/>
@@ -725,7 +1145,7 @@
         <w:pStyle w:val="TextBody"/>
         <w:numPr>
           <w:ilvl w:val="0"/>
-          <w:numId w:val="4"/>
+          <w:numId w:val="3"/>
         </w:numPr>
       </w:pPr>
       <w:bookmarkStart w:id="22" w:name="__RefHeading__1494_539497079"/>
@@ -755,7 +1175,7 @@
         <w:pStyle w:val="TextBody"/>
         <w:numPr>
           <w:ilvl w:val="0"/>
-          <w:numId w:val="4"/>
+          <w:numId w:val="3"/>
         </w:numPr>
         <w:rPr>
           <w:rFonts w:ascii="Century Schoolbook L" w:hAnsi="Century Schoolbook L"/>
@@ -776,7 +1196,7 @@
         <w:pStyle w:val="TextBody"/>
         <w:numPr>
           <w:ilvl w:val="0"/>
-          <w:numId w:val="4"/>
+          <w:numId w:val="3"/>
         </w:numPr>
         <w:rPr>
           <w:rFonts w:ascii="Century Schoolbook L" w:hAnsi="Century Schoolbook L"/>
@@ -1042,7 +1462,7 @@
         <w:pStyle w:val="TextBody"/>
         <w:numPr>
           <w:ilvl w:val="0"/>
-          <w:numId w:val="5"/>
+          <w:numId w:val="4"/>
         </w:numPr>
         <w:rPr>
           <w:i w:val="false"/>
@@ -1073,7 +1493,7 @@
         <w:pStyle w:val="TextBody"/>
         <w:numPr>
           <w:ilvl w:val="0"/>
-          <w:numId w:val="5"/>
+          <w:numId w:val="4"/>
         </w:numPr>
         <w:rPr>
           <w:rFonts w:ascii="Century Schoolbook L" w:hAnsi="Century Schoolbook L"/>
@@ -1094,7 +1514,7 @@
         <w:pStyle w:val="TextBody"/>
         <w:numPr>
           <w:ilvl w:val="0"/>
-          <w:numId w:val="5"/>
+          <w:numId w:val="4"/>
         </w:numPr>
         <w:rPr>
           <w:rFonts w:ascii="Century Schoolbook L" w:hAnsi="Century Schoolbook L"/>
@@ -1115,7 +1535,7 @@
         <w:pStyle w:val="TextBody"/>
         <w:numPr>
           <w:ilvl w:val="0"/>
-          <w:numId w:val="5"/>
+          <w:numId w:val="4"/>
         </w:numPr>
         <w:rPr>
           <w:rFonts w:ascii="Century Schoolbook L" w:hAnsi="Century Schoolbook L"/>
@@ -1136,7 +1556,7 @@
         <w:pStyle w:val="TextBody"/>
         <w:numPr>
           <w:ilvl w:val="0"/>
-          <w:numId w:val="5"/>
+          <w:numId w:val="4"/>
         </w:numPr>
         <w:rPr>
           <w:rFonts w:ascii="Century Schoolbook L" w:hAnsi="Century Schoolbook L"/>
@@ -1157,7 +1577,7 @@
         <w:pStyle w:val="TextBody"/>
         <w:numPr>
           <w:ilvl w:val="0"/>
-          <w:numId w:val="5"/>
+          <w:numId w:val="4"/>
         </w:numPr>
         <w:rPr>
           <w:rFonts w:ascii="Century Schoolbook L" w:hAnsi="Century Schoolbook L"/>
@@ -1178,7 +1598,7 @@
         <w:pStyle w:val="TextBody"/>
         <w:numPr>
           <w:ilvl w:val="0"/>
-          <w:numId w:val="5"/>
+          <w:numId w:val="4"/>
         </w:numPr>
         <w:rPr>
           <w:rFonts w:ascii="Century Schoolbook L" w:hAnsi="Century Schoolbook L"/>
@@ -1199,7 +1619,7 @@
         <w:pStyle w:val="TextBody"/>
         <w:numPr>
           <w:ilvl w:val="0"/>
-          <w:numId w:val="5"/>
+          <w:numId w:val="4"/>
         </w:numPr>
         <w:rPr>
           <w:rFonts w:ascii="Century Schoolbook L" w:hAnsi="Century Schoolbook L"/>
@@ -1220,7 +1640,7 @@
         <w:pStyle w:val="TextBody"/>
         <w:numPr>
           <w:ilvl w:val="0"/>
-          <w:numId w:val="5"/>
+          <w:numId w:val="4"/>
         </w:numPr>
       </w:pPr>
       <w:bookmarkStart w:id="37" w:name="__RefHeading__1522_539497079"/>
@@ -1244,11 +1664,8 @@
         <w:pStyle w:val="TextBody"/>
         <w:numPr>
           <w:ilvl w:val="0"/>
-          <w:numId w:val="5"/>
-        </w:numPr>
-        <w:rPr>
-          <w:rFonts w:ascii="Century Schoolbook L" w:hAnsi="Century Schoolbook L"/>
-        </w:rPr>
+          <w:numId w:val="4"/>
+        </w:numPr>
       </w:pPr>
       <w:bookmarkStart w:id="38" w:name="__RefHeading__1524_539497079"/>
       <w:bookmarkEnd w:id="38"/>
@@ -1256,7 +1673,19 @@
         <w:rPr>
           <w:rFonts w:ascii="Century Schoolbook L" w:hAnsi="Century Schoolbook L"/>
         </w:rPr>
-        <w:t>accom (Special needs): If the volunteer requires and accommodations, they are listed here. VARCHAR(128)</w:t>
+        <w:t>accom (Special needs): If the volunteer requires an</w:t>
+      </w:r>
+      <w:r>
+        <w:rPr>
+          <w:rFonts w:ascii="Century Schoolbook L" w:hAnsi="Century Schoolbook L"/>
+        </w:rPr>
+        <w:t>y</w:t>
+      </w:r>
+      <w:r>
+        <w:rPr>
+          <w:rFonts w:ascii="Century Schoolbook L" w:hAnsi="Century Schoolbook L"/>
+        </w:rPr>
+        <w:t xml:space="preserve"> accommodations, they are listed here. VARCHAR(128)</w:t>
       </w:r>
       <w:r/>
     </w:p>
@@ -1406,7 +1835,7 @@
         <w:pStyle w:val="TextBody"/>
         <w:numPr>
           <w:ilvl w:val="0"/>
-          <w:numId w:val="6"/>
+          <w:numId w:val="5"/>
         </w:numPr>
         <w:rPr>
           <w:rFonts w:ascii="Century Schoolbook L" w:hAnsi="Century Schoolbook L"/>
@@ -1427,7 +1856,7 @@
         <w:pStyle w:val="TextBody"/>
         <w:numPr>
           <w:ilvl w:val="0"/>
-          <w:numId w:val="6"/>
+          <w:numId w:val="5"/>
         </w:numPr>
       </w:pPr>
       <w:bookmarkStart w:id="44" w:name="__RefHeading__1534_539497079"/>
@@ -1451,7 +1880,7 @@
         <w:pStyle w:val="TextBody"/>
         <w:numPr>
           <w:ilvl w:val="0"/>
-          <w:numId w:val="6"/>
+          <w:numId w:val="5"/>
         </w:numPr>
         <w:rPr>
           <w:rFonts w:ascii="Century Schoolbook L" w:hAnsi="Century Schoolbook L"/>
@@ -1472,7 +1901,7 @@
         <w:pStyle w:val="TextBody"/>
         <w:numPr>
           <w:ilvl w:val="0"/>
-          <w:numId w:val="6"/>
+          <w:numId w:val="5"/>
         </w:numPr>
       </w:pPr>
       <w:bookmarkStart w:id="46" w:name="__RefHeading__1538_539497079"/>
@@ -1506,7 +1935,7 @@
         <w:pStyle w:val="TextBody"/>
         <w:numPr>
           <w:ilvl w:val="0"/>
-          <w:numId w:val="6"/>
+          <w:numId w:val="5"/>
         </w:numPr>
       </w:pPr>
       <w:bookmarkStart w:id="47" w:name="__RefHeading__1540_539497079"/>
@@ -1542,7 +1971,7 @@
         <w:pStyle w:val="TextBody"/>
         <w:numPr>
           <w:ilvl w:val="0"/>
-          <w:numId w:val="6"/>
+          <w:numId w:val="5"/>
         </w:numPr>
       </w:pPr>
       <w:bookmarkStart w:id="48" w:name="__RefHeading__1542_539497079"/>
@@ -1578,7 +2007,7 @@
         <w:pStyle w:val="TextBody"/>
         <w:numPr>
           <w:ilvl w:val="0"/>
-          <w:numId w:val="6"/>
+          <w:numId w:val="5"/>
         </w:numPr>
       </w:pPr>
       <w:bookmarkStart w:id="49" w:name="__RefHeading__1544_539497079"/>
@@ -1614,7 +2043,7 @@
         <w:pStyle w:val="TextBody"/>
         <w:numPr>
           <w:ilvl w:val="0"/>
-          <w:numId w:val="6"/>
+          <w:numId w:val="5"/>
         </w:numPr>
       </w:pPr>
       <w:bookmarkStart w:id="50" w:name="__RefHeading__1546_539497079"/>
@@ -1650,7 +2079,7 @@
         <w:pStyle w:val="TextBody"/>
         <w:numPr>
           <w:ilvl w:val="0"/>
-          <w:numId w:val="6"/>
+          <w:numId w:val="5"/>
         </w:numPr>
       </w:pPr>
       <w:bookmarkStart w:id="51" w:name="__RefHeading__1548_539497079"/>
@@ -1686,7 +2115,7 @@
         <w:pStyle w:val="TextBody"/>
         <w:numPr>
           <w:ilvl w:val="0"/>
-          <w:numId w:val="6"/>
+          <w:numId w:val="5"/>
         </w:numPr>
         <w:rPr>
           <w:i w:val="false"/>
@@ -1712,7 +2141,7 @@
         <w:pStyle w:val="TextBody"/>
         <w:numPr>
           <w:ilvl w:val="0"/>
-          <w:numId w:val="6"/>
+          <w:numId w:val="5"/>
         </w:numPr>
         <w:rPr>
           <w:i w:val="false"/>
@@ -1738,7 +2167,7 @@
         <w:pStyle w:val="TextBody"/>
         <w:numPr>
           <w:ilvl w:val="0"/>
-          <w:numId w:val="6"/>
+          <w:numId w:val="5"/>
         </w:numPr>
         <w:rPr>
           <w:i w:val="false"/>
@@ -1764,7 +2193,7 @@
         <w:pStyle w:val="TextBody"/>
         <w:numPr>
           <w:ilvl w:val="0"/>
-          <w:numId w:val="6"/>
+          <w:numId w:val="5"/>
         </w:numPr>
         <w:rPr>
           <w:i w:val="false"/>
@@ -2035,7 +2464,7 @@
         <w:pStyle w:val="TextBody"/>
         <w:numPr>
           <w:ilvl w:val="0"/>
-          <w:numId w:val="7"/>
+          <w:numId w:val="6"/>
         </w:numPr>
         <w:rPr>
           <w:i w:val="false"/>
@@ -2066,7 +2495,7 @@
         <w:pStyle w:val="TextBody"/>
         <w:numPr>
           <w:ilvl w:val="0"/>
-          <w:numId w:val="7"/>
+          <w:numId w:val="6"/>
         </w:numPr>
       </w:pPr>
       <w:bookmarkStart w:id="62" w:name="__RefHeading__1570_539497079"/>
@@ -2098,7 +2527,7 @@
         <w:pStyle w:val="TextBody"/>
         <w:numPr>
           <w:ilvl w:val="0"/>
-          <w:numId w:val="7"/>
+          <w:numId w:val="6"/>
         </w:numPr>
         <w:rPr>
           <w:i w:val="false"/>
@@ -2129,7 +2558,7 @@
         <w:pStyle w:val="TextBody"/>
         <w:numPr>
           <w:ilvl w:val="0"/>
-          <w:numId w:val="7"/>
+          <w:numId w:val="6"/>
         </w:numPr>
         <w:rPr>
           <w:i w:val="false"/>
@@ -2160,7 +2589,7 @@
         <w:pStyle w:val="TextBody"/>
         <w:numPr>
           <w:ilvl w:val="0"/>
-          <w:numId w:val="7"/>
+          <w:numId w:val="6"/>
         </w:numPr>
         <w:rPr>
           <w:i w:val="false"/>
@@ -2289,7 +2718,7 @@
         <w:pStyle w:val="TextBody"/>
         <w:numPr>
           <w:ilvl w:val="0"/>
-          <w:numId w:val="8"/>
+          <w:numId w:val="7"/>
         </w:numPr>
       </w:pPr>
       <w:bookmarkStart w:id="69" w:name="__RefHeading__1584_539497079"/>
@@ -2317,7 +2746,7 @@
         <w:pStyle w:val="TextBody"/>
         <w:numPr>
           <w:ilvl w:val="0"/>
-          <w:numId w:val="8"/>
+          <w:numId w:val="7"/>
         </w:numPr>
         <w:rPr>
           <w:i w:val="false"/>
@@ -2343,7 +2772,7 @@
         <w:pStyle w:val="TextBody"/>
         <w:numPr>
           <w:ilvl w:val="0"/>
-          <w:numId w:val="8"/>
+          <w:numId w:val="7"/>
         </w:numPr>
         <w:rPr>
           <w:i w:val="false"/>
@@ -2522,7 +2951,7 @@
         <w:pStyle w:val="TextBody"/>
         <w:numPr>
           <w:ilvl w:val="0"/>
-          <w:numId w:val="9"/>
+          <w:numId w:val="8"/>
         </w:numPr>
       </w:pPr>
       <w:bookmarkStart w:id="75" w:name="__RefHeading__1596_539497079"/>
@@ -2554,7 +2983,7 @@
         <w:pStyle w:val="TextBody"/>
         <w:numPr>
           <w:ilvl w:val="0"/>
-          <w:numId w:val="9"/>
+          <w:numId w:val="8"/>
         </w:numPr>
         <w:rPr>
           <w:i w:val="false"/>
@@ -2585,7 +3014,7 @@
         <w:pStyle w:val="TextBody"/>
         <w:numPr>
           <w:ilvl w:val="0"/>
-          <w:numId w:val="9"/>
+          <w:numId w:val="8"/>
         </w:numPr>
         <w:rPr>
           <w:i w:val="false"/>
@@ -2616,7 +3045,7 @@
         <w:pStyle w:val="TextBody"/>
         <w:numPr>
           <w:ilvl w:val="0"/>
-          <w:numId w:val="9"/>
+          <w:numId w:val="8"/>
         </w:numPr>
         <w:rPr>
           <w:i w:val="false"/>
@@ -2647,7 +3076,7 @@
         <w:pStyle w:val="TextBody"/>
         <w:numPr>
           <w:ilvl w:val="0"/>
-          <w:numId w:val="9"/>
+          <w:numId w:val="8"/>
         </w:numPr>
       </w:pPr>
       <w:bookmarkStart w:id="79" w:name="__RefHeading__1604_539497079"/>
@@ -2660,7 +3089,87 @@
           <w:i w:val="false"/>
           <w:iCs w:val="false"/>
         </w:rPr>
-        <w:t xml:space="preserve">forms (Submission of various forms): A bitmask designating the presence or absence of various forms, including (in this order from 1-16 and beyond): L(iability) | M(edical) | Y(outh covenant) | M(odel release) | S(afe sanctuaries). Other forms may be added by altering the front-end program to read/alter additional bits in the mask. </w:t>
+        <w:t>forms (Submission of various forms): A bitmask designating the presence or absence of various forms, including (in this order from 1-</w:t>
+      </w:r>
+      <w:r>
+        <w:rPr>
+          <w:rFonts w:ascii="Century Schoolbook L" w:hAnsi="Century Schoolbook L"/>
+          <w:b w:val="false"/>
+          <w:bCs w:val="false"/>
+          <w:i w:val="false"/>
+          <w:iCs w:val="false"/>
+        </w:rPr>
+        <w:t>32</w:t>
+      </w:r>
+      <w:r>
+        <w:rPr>
+          <w:rFonts w:ascii="Century Schoolbook L" w:hAnsi="Century Schoolbook L"/>
+          <w:b w:val="false"/>
+          <w:bCs w:val="false"/>
+          <w:i w:val="false"/>
+          <w:iCs w:val="false"/>
+        </w:rPr>
+        <w:t xml:space="preserve"> and beyond): L(iability) | M(edical) | Y(outh covenant) </w:t>
+      </w:r>
+      <w:r>
+        <w:rPr>
+          <w:rFonts w:ascii="Century Schoolbook L" w:hAnsi="Century Schoolbook L"/>
+          <w:b w:val="false"/>
+          <w:bCs w:val="false"/>
+          <w:i w:val="false"/>
+          <w:iCs w:val="false"/>
+        </w:rPr>
+        <w:t xml:space="preserve">| </w:t>
+      </w:r>
+      <w:r>
+        <w:rPr>
+          <w:rFonts w:ascii="Century Schoolbook L" w:hAnsi="Century Schoolbook L"/>
+          <w:b w:val="false"/>
+          <w:bCs w:val="false"/>
+          <w:i w:val="false"/>
+          <w:iCs w:val="false"/>
+        </w:rPr>
+        <w:t xml:space="preserve">B(ackground check) </w:t>
+      </w:r>
+      <w:r>
+        <w:rPr>
+          <w:rFonts w:ascii="Century Schoolbook L" w:hAnsi="Century Schoolbook L"/>
+          <w:b w:val="false"/>
+          <w:bCs w:val="false"/>
+          <w:i w:val="false"/>
+          <w:iCs w:val="false"/>
+        </w:rPr>
+        <w:t>| M(odel release) | S(afe</w:t>
+      </w:r>
+      <w:r>
+        <w:rPr>
+          <w:rFonts w:ascii="Century Schoolbook L" w:hAnsi="Century Schoolbook L"/>
+          <w:b w:val="false"/>
+          <w:bCs w:val="false"/>
+          <w:i w:val="false"/>
+          <w:iCs w:val="false"/>
+        </w:rPr>
+        <w:t xml:space="preserve">ty </w:t>
+      </w:r>
+      <w:r>
+        <w:rPr>
+          <w:rFonts w:ascii="Century Schoolbook L" w:hAnsi="Century Schoolbook L"/>
+          <w:b w:val="false"/>
+          <w:bCs w:val="false"/>
+          <w:i w:val="false"/>
+          <w:iCs w:val="false"/>
+        </w:rPr>
+        <w:t>briefing</w:t>
+      </w:r>
+      <w:r>
+        <w:rPr>
+          <w:rFonts w:ascii="Century Schoolbook L" w:hAnsi="Century Schoolbook L"/>
+          <w:b w:val="false"/>
+          <w:bCs w:val="false"/>
+          <w:i w:val="false"/>
+          <w:iCs w:val="false"/>
+        </w:rPr>
+        <w:t xml:space="preserve">). Other forms may be added by altering the front-end program to read/alter additional bits in the mask. </w:t>
       </w:r>
       <w:r>
         <w:rPr>
@@ -2797,7 +3306,7 @@
         <w:pStyle w:val="TextBody"/>
         <w:numPr>
           <w:ilvl w:val="0"/>
-          <w:numId w:val="10"/>
+          <w:numId w:val="9"/>
         </w:numPr>
       </w:pPr>
       <w:bookmarkStart w:id="83" w:name="__RefHeading__1612_539497079"/>
@@ -2829,7 +3338,7 @@
         <w:pStyle w:val="TextBody"/>
         <w:numPr>
           <w:ilvl w:val="0"/>
-          <w:numId w:val="10"/>
+          <w:numId w:val="9"/>
         </w:numPr>
         <w:rPr>
           <w:i w:val="false"/>
@@ -2860,7 +3369,7 @@
         <w:pStyle w:val="TextBody"/>
         <w:numPr>
           <w:ilvl w:val="0"/>
-          <w:numId w:val="10"/>
+          <w:numId w:val="9"/>
         </w:numPr>
         <w:rPr>
           <w:i w:val="false"/>
@@ -2891,7 +3400,7 @@
         <w:pStyle w:val="TextBody"/>
         <w:numPr>
           <w:ilvl w:val="0"/>
-          <w:numId w:val="10"/>
+          <w:numId w:val="9"/>
         </w:numPr>
         <w:rPr>
           <w:i w:val="false"/>
@@ -2922,7 +3431,7 @@
         <w:pStyle w:val="TextBody"/>
         <w:numPr>
           <w:ilvl w:val="0"/>
-          <w:numId w:val="10"/>
+          <w:numId w:val="9"/>
         </w:numPr>
         <w:rPr>
           <w:i w:val="false"/>
@@ -2953,7 +3462,7 @@
         <w:pStyle w:val="TextBody"/>
         <w:numPr>
           <w:ilvl w:val="0"/>
-          <w:numId w:val="10"/>
+          <w:numId w:val="9"/>
         </w:numPr>
         <w:rPr>
           <w:i w:val="false"/>
@@ -2984,7 +3493,7 @@
         <w:pStyle w:val="TextBody"/>
         <w:numPr>
           <w:ilvl w:val="0"/>
-          <w:numId w:val="10"/>
+          <w:numId w:val="9"/>
         </w:numPr>
         <w:rPr>
           <w:i w:val="false"/>
@@ -3129,7 +3638,7 @@
         <w:pStyle w:val="TextBody"/>
         <w:numPr>
           <w:ilvl w:val="0"/>
-          <w:numId w:val="11"/>
+          <w:numId w:val="10"/>
         </w:numPr>
         <w:rPr>
           <w:i w:val="false"/>
@@ -3160,7 +3669,7 @@
         <w:pStyle w:val="TextBody"/>
         <w:numPr>
           <w:ilvl w:val="0"/>
-          <w:numId w:val="11"/>
+          <w:numId w:val="10"/>
         </w:numPr>
         <w:rPr>
           <w:i w:val="false"/>
@@ -3191,7 +3700,7 @@
         <w:pStyle w:val="TextBody"/>
         <w:numPr>
           <w:ilvl w:val="0"/>
-          <w:numId w:val="11"/>
+          <w:numId w:val="10"/>
         </w:numPr>
         <w:rPr>
           <w:rFonts w:ascii="Century Schoolbook L" w:hAnsi="Century Schoolbook L"/>
@@ -3212,7 +3721,7 @@
         <w:pStyle w:val="TextBody"/>
         <w:numPr>
           <w:ilvl w:val="0"/>
-          <w:numId w:val="11"/>
+          <w:numId w:val="10"/>
         </w:numPr>
         <w:rPr>
           <w:i w:val="false"/>
@@ -3361,7 +3870,7 @@
         <w:pStyle w:val="TextBody"/>
         <w:numPr>
           <w:ilvl w:val="0"/>
-          <w:numId w:val="12"/>
+          <w:numId w:val="11"/>
         </w:numPr>
       </w:pPr>
       <w:bookmarkStart w:id="100" w:name="__RefHeading__1646_539497079"/>
@@ -3393,7 +3902,7 @@
         <w:pStyle w:val="TextBody"/>
         <w:numPr>
           <w:ilvl w:val="0"/>
-          <w:numId w:val="12"/>
+          <w:numId w:val="11"/>
         </w:numPr>
         <w:rPr>
           <w:i w:val="false"/>
@@ -3424,7 +3933,7 @@
         <w:pStyle w:val="TextBody"/>
         <w:numPr>
           <w:ilvl w:val="0"/>
-          <w:numId w:val="12"/>
+          <w:numId w:val="11"/>
         </w:numPr>
         <w:rPr>
           <w:i w:val="false"/>
@@ -3553,7 +4062,7 @@
         <w:pStyle w:val="TextBody"/>
         <w:numPr>
           <w:ilvl w:val="0"/>
-          <w:numId w:val="13"/>
+          <w:numId w:val="12"/>
         </w:numPr>
       </w:pPr>
       <w:bookmarkStart w:id="106" w:name="__RefHeading__1658_539497079"/>
@@ -3581,14 +4090,8 @@
         <w:pStyle w:val="TextBody"/>
         <w:numPr>
           <w:ilvl w:val="0"/>
-          <w:numId w:val="13"/>
-        </w:numPr>
-        <w:rPr>
-          <w:i w:val="false"/>
-          <w:i w:val="false"/>
-          <w:iCs w:val="false"/>
-          <w:rFonts w:ascii="Century Schoolbook L" w:hAnsi="Century Schoolbook L"/>
-        </w:rPr>
+          <w:numId w:val="12"/>
+        </w:numPr>
       </w:pPr>
       <w:bookmarkStart w:id="107" w:name="__RefHeading__1660_539497079"/>
       <w:bookmarkEnd w:id="107"/>
@@ -3598,16 +4101,32 @@
           <w:i w:val="false"/>
           <w:iCs w:val="false"/>
         </w:rPr>
-        <w:t>wkmax (Weekly max): The hard maximum capacity, the total of all beds on campus. INT</w:t>
-      </w:r>
-      <w:r/>
-    </w:p>
-    <w:p>
-      <w:pPr>
-        <w:pStyle w:val="TextBody"/>
-        <w:numPr>
-          <w:ilvl w:val="0"/>
-          <w:numId w:val="13"/>
+        <w:t xml:space="preserve">wkmax (Weekly max): The hard maximum capacity, the </w:t>
+      </w:r>
+      <w:r>
+        <w:rPr>
+          <w:rFonts w:ascii="Century Schoolbook L" w:hAnsi="Century Schoolbook L"/>
+          <w:i w:val="false"/>
+          <w:iCs w:val="false"/>
+        </w:rPr>
+        <w:t xml:space="preserve">most volunteers who can be properly accommodated </w:t>
+      </w:r>
+      <w:r>
+        <w:rPr>
+          <w:rFonts w:ascii="Century Schoolbook L" w:hAnsi="Century Schoolbook L"/>
+          <w:i w:val="false"/>
+          <w:iCs w:val="false"/>
+        </w:rPr>
+        <w:t>on campus. INT</w:t>
+      </w:r>
+      <w:r/>
+    </w:p>
+    <w:p>
+      <w:pPr>
+        <w:pStyle w:val="TextBody"/>
+        <w:numPr>
+          <w:ilvl w:val="0"/>
+          <w:numId w:val="12"/>
         </w:numPr>
         <w:rPr>
           <w:i w:val="false"/>
@@ -3633,7 +4152,7 @@
         <w:pStyle w:val="TextBody"/>
         <w:numPr>
           <w:ilvl w:val="0"/>
-          <w:numId w:val="13"/>
+          <w:numId w:val="12"/>
         </w:numPr>
         <w:rPr>
           <w:i w:val="false"/>
@@ -3651,6 +4170,40 @@
           <w:iCs w:val="false"/>
         </w:rPr>
         <w:t>apmax (Max apartments): Total number of apartments. INT</w:t>
+      </w:r>
+      <w:r/>
+    </w:p>
+    <w:p>
+      <w:pPr>
+        <w:pStyle w:val="TextBody"/>
+        <w:numPr>
+          <w:ilvl w:val="0"/>
+          <w:numId w:val="12"/>
+        </w:numPr>
+      </w:pPr>
+      <w:r>
+        <w:rPr>
+          <w:rFonts w:ascii="Century Schoolbook L" w:hAnsi="Century Schoolbook L"/>
+          <w:i w:val="false"/>
+          <w:iCs w:val="false"/>
+        </w:rPr>
+        <w:t xml:space="preserve">capflex (Capacity flexibility): The amount by which a reservation can exceed the </w:t>
+      </w:r>
+      <w:r>
+        <w:rPr>
+          <w:rFonts w:ascii="Century Schoolbook L" w:hAnsi="Century Schoolbook L"/>
+          <w:i w:val="false"/>
+          <w:iCs w:val="false"/>
+        </w:rPr>
+        <w:t>weekly cap</w:t>
+      </w:r>
+      <w:r>
+        <w:rPr>
+          <w:rFonts w:ascii="Century Schoolbook L" w:hAnsi="Century Schoolbook L"/>
+          <w:i w:val="false"/>
+          <w:iCs w:val="false"/>
+        </w:rPr>
+        <w:t xml:space="preserve"> and still be approved automatically.</w:t>
       </w:r>
       <w:r/>
     </w:p>
@@ -3778,20 +4331,29 @@
         <w:rPr>
           <w:rFonts w:ascii="Century Schoolbook L" w:hAnsi="Century Schoolbook L"/>
         </w:rPr>
-        <w:t>The form used by adiminstration to record reservation requests will present the following visible fields:</w:t>
-      </w:r>
-      <w:r/>
-    </w:p>
-    <w:p>
-      <w:pPr>
-        <w:pStyle w:val="TextBody"/>
-        <w:numPr>
-          <w:ilvl w:val="0"/>
-          <w:numId w:val="14"/>
-        </w:numPr>
-        <w:rPr>
-          <w:rFonts w:ascii="Century Schoolbook L" w:hAnsi="Century Schoolbook L"/>
-        </w:rPr>
+        <w:t>The form used by admin</w:t>
+      </w:r>
+      <w:r>
+        <w:rPr>
+          <w:rFonts w:ascii="Century Schoolbook L" w:hAnsi="Century Schoolbook L"/>
+        </w:rPr>
+        <w:t>i</w:t>
+      </w:r>
+      <w:r>
+        <w:rPr>
+          <w:rFonts w:ascii="Century Schoolbook L" w:hAnsi="Century Schoolbook L"/>
+        </w:rPr>
+        <w:t>stration to record reservation requests will present the following visible fields:</w:t>
+      </w:r>
+      <w:r/>
+    </w:p>
+    <w:p>
+      <w:pPr>
+        <w:pStyle w:val="TextBody"/>
+        <w:numPr>
+          <w:ilvl w:val="0"/>
+          <w:numId w:val="13"/>
+        </w:numPr>
       </w:pPr>
       <w:bookmarkStart w:id="115" w:name="__RefHeading__1674_539497079"/>
       <w:bookmarkEnd w:id="115"/>
@@ -3799,20 +4361,37 @@
         <w:rPr>
           <w:rFonts w:ascii="Century Schoolbook L" w:hAnsi="Century Schoolbook L"/>
         </w:rPr>
-        <w:t>Date, prefilled with the current date.</w:t>
-      </w:r>
-      <w:r/>
-    </w:p>
-    <w:p>
-      <w:pPr>
-        <w:pStyle w:val="TextBody"/>
-        <w:numPr>
-          <w:ilvl w:val="0"/>
-          <w:numId w:val="14"/>
-        </w:numPr>
-        <w:rPr>
-          <w:rFonts w:ascii="Century Schoolbook L" w:hAnsi="Century Schoolbook L"/>
-        </w:rPr>
+        <w:t xml:space="preserve">Date, prefilled with the current date. </w:t>
+      </w:r>
+      <w:r>
+        <w:rPr>
+          <w:rFonts w:ascii="Century Schoolbook L" w:hAnsi="Century Schoolbook L"/>
+        </w:rPr>
+        <w:t>(</w:t>
+      </w:r>
+      <w:r>
+        <w:rPr>
+          <w:rFonts w:ascii="Century Schoolbook L" w:hAnsi="Century Schoolbook L"/>
+          <w:i/>
+          <w:iCs/>
+        </w:rPr>
+        <w:t>reserve.contact</w:t>
+      </w:r>
+      <w:r>
+        <w:rPr>
+          <w:rFonts w:ascii="Century Schoolbook L" w:hAnsi="Century Schoolbook L"/>
+        </w:rPr>
+        <w:t>)</w:t>
+      </w:r>
+      <w:r/>
+    </w:p>
+    <w:p>
+      <w:pPr>
+        <w:pStyle w:val="TextBody"/>
+        <w:numPr>
+          <w:ilvl w:val="0"/>
+          <w:numId w:val="13"/>
+        </w:numPr>
       </w:pPr>
       <w:bookmarkStart w:id="116" w:name="__RefHeading__1676_539497079"/>
       <w:bookmarkEnd w:id="116"/>
@@ -3820,20 +4399,39 @@
         <w:rPr>
           <w:rFonts w:ascii="Century Schoolbook L" w:hAnsi="Century Schoolbook L"/>
         </w:rPr>
-        <w:t>Time, prefilled with the current time.</w:t>
-      </w:r>
-      <w:r/>
-    </w:p>
-    <w:p>
-      <w:pPr>
-        <w:pStyle w:val="TextBody"/>
-        <w:numPr>
-          <w:ilvl w:val="0"/>
-          <w:numId w:val="14"/>
-        </w:numPr>
-        <w:rPr>
-          <w:rFonts w:ascii="Century Schoolbook L" w:hAnsi="Century Schoolbook L"/>
-        </w:rPr>
+        <w:t xml:space="preserve">Time, prefilled with the current time. </w:t>
+      </w:r>
+      <w:r>
+        <w:rPr>
+          <w:rFonts w:ascii="Century Schoolbook L" w:hAnsi="Century Schoolbook L"/>
+        </w:rPr>
+        <w:t>(</w:t>
+      </w:r>
+      <w:r>
+        <w:rPr>
+          <w:rFonts w:ascii="Century Schoolbook L" w:hAnsi="Century Schoolbook L"/>
+          <w:i/>
+          <w:iCs/>
+        </w:rPr>
+        <w:t>reserve.contact</w:t>
+      </w:r>
+      <w:r>
+        <w:rPr>
+          <w:rFonts w:ascii="Century Schoolbook L" w:hAnsi="Century Schoolbook L"/>
+          <w:i w:val="false"/>
+          <w:iCs w:val="false"/>
+        </w:rPr>
+        <w:t>)</w:t>
+      </w:r>
+      <w:r/>
+    </w:p>
+    <w:p>
+      <w:pPr>
+        <w:pStyle w:val="TextBody"/>
+        <w:numPr>
+          <w:ilvl w:val="0"/>
+          <w:numId w:val="13"/>
+        </w:numPr>
       </w:pPr>
       <w:bookmarkStart w:id="117" w:name="__RefHeading__1678_539497079"/>
       <w:bookmarkEnd w:id="117"/>
@@ -3841,20 +4439,23 @@
         <w:rPr>
           <w:rFonts w:ascii="Century Schoolbook L" w:hAnsi="Century Schoolbook L"/>
         </w:rPr>
-        <w:t>Email checkbox, which if checked, makes the Time field editable.</w:t>
-      </w:r>
-      <w:r/>
-    </w:p>
-    <w:p>
-      <w:pPr>
-        <w:pStyle w:val="TextBody"/>
-        <w:numPr>
-          <w:ilvl w:val="0"/>
-          <w:numId w:val="14"/>
-        </w:numPr>
-        <w:rPr>
-          <w:rFonts w:ascii="Century Schoolbook L" w:hAnsi="Century Schoolbook L"/>
-        </w:rPr>
+        <w:t xml:space="preserve">Email checkbox, which if checked, makes the Time field editable. </w:t>
+      </w:r>
+      <w:r>
+        <w:rPr>
+          <w:rFonts w:ascii="Century Schoolbook L" w:hAnsi="Century Schoolbook L"/>
+        </w:rPr>
+        <w:t>(no DB field)</w:t>
+      </w:r>
+      <w:r/>
+    </w:p>
+    <w:p>
+      <w:pPr>
+        <w:pStyle w:val="TextBody"/>
+        <w:numPr>
+          <w:ilvl w:val="0"/>
+          <w:numId w:val="13"/>
+        </w:numPr>
       </w:pPr>
       <w:bookmarkStart w:id="118" w:name="__RefHeading__1680_539497079"/>
       <w:bookmarkEnd w:id="118"/>
@@ -3862,16 +4463,38 @@
         <w:rPr>
           <w:rFonts w:ascii="Century Schoolbook L" w:hAnsi="Century Schoolbook L"/>
         </w:rPr>
-        <w:t>Contact type: radio buttons for Phone Call, Email, Mail, Visit. For each checkbox, there is a 1-2 character code the front-end will enter into the database field, when the request is submitted.</w:t>
-      </w:r>
-      <w:r/>
-    </w:p>
-    <w:p>
-      <w:pPr>
-        <w:pStyle w:val="TextBody"/>
-        <w:numPr>
-          <w:ilvl w:val="0"/>
-          <w:numId w:val="14"/>
+        <w:t xml:space="preserve">Contact type: radio buttons for Phone Call, Email, Mail, Visit. For each checkbox, there is a 1-2 character code the front-end will enter into the database field, when the request is submitted. </w:t>
+      </w:r>
+      <w:r>
+        <w:rPr>
+          <w:rFonts w:ascii="Century Schoolbook L" w:hAnsi="Century Schoolbook L"/>
+        </w:rPr>
+        <w:t>(</w:t>
+      </w:r>
+      <w:r>
+        <w:rPr>
+          <w:rFonts w:ascii="Century Schoolbook L" w:hAnsi="Century Schoolbook L"/>
+          <w:i/>
+          <w:iCs/>
+        </w:rPr>
+        <w:t>reserve.contype</w:t>
+      </w:r>
+      <w:r>
+        <w:rPr>
+          <w:rFonts w:ascii="Century Schoolbook L" w:hAnsi="Century Schoolbook L"/>
+          <w:i w:val="false"/>
+          <w:iCs w:val="false"/>
+        </w:rPr>
+        <w:t>)</w:t>
+      </w:r>
+      <w:r/>
+    </w:p>
+    <w:p>
+      <w:pPr>
+        <w:pStyle w:val="TextBody"/>
+        <w:numPr>
+          <w:ilvl w:val="0"/>
+          <w:numId w:val="13"/>
         </w:numPr>
       </w:pPr>
       <w:bookmarkStart w:id="119" w:name="__RefHeading__1682_539497079"/>
@@ -3893,16 +4516,38 @@
         <w:rPr>
           <w:rFonts w:ascii="Century Schoolbook L" w:hAnsi="Century Schoolbook L"/>
         </w:rPr>
-        <w:t xml:space="preserve"> button in the search window to add their information.</w:t>
-      </w:r>
-      <w:r/>
-    </w:p>
-    <w:p>
-      <w:pPr>
-        <w:pStyle w:val="TextBody"/>
-        <w:numPr>
-          <w:ilvl w:val="0"/>
-          <w:numId w:val="14"/>
+        <w:t xml:space="preserve"> button in the search window to add their information. </w:t>
+      </w:r>
+      <w:r>
+        <w:rPr>
+          <w:rFonts w:ascii="Century Schoolbook L" w:hAnsi="Century Schoolbook L"/>
+        </w:rPr>
+        <w:t>(</w:t>
+      </w:r>
+      <w:r>
+        <w:rPr>
+          <w:rFonts w:ascii="Century Schoolbook L" w:hAnsi="Century Schoolbook L"/>
+          <w:i/>
+          <w:iCs/>
+        </w:rPr>
+        <w:t>reserve.volunteerid</w:t>
+      </w:r>
+      <w:r>
+        <w:rPr>
+          <w:rFonts w:ascii="Century Schoolbook L" w:hAnsi="Century Schoolbook L"/>
+          <w:i w:val="false"/>
+          <w:iCs w:val="false"/>
+        </w:rPr>
+        <w:t>)</w:t>
+      </w:r>
+      <w:r/>
+    </w:p>
+    <w:p>
+      <w:pPr>
+        <w:pStyle w:val="TextBody"/>
+        <w:numPr>
+          <w:ilvl w:val="0"/>
+          <w:numId w:val="13"/>
         </w:numPr>
       </w:pPr>
       <w:bookmarkStart w:id="120" w:name="__RefHeading__1684_539497079"/>
@@ -3939,16 +4584,38 @@
         <w:rPr>
           <w:rFonts w:ascii="Century Schoolbook L" w:hAnsi="Century Schoolbook L"/>
         </w:rPr>
-        <w:t xml:space="preserve"> record’s address to be edited.</w:t>
-      </w:r>
-      <w:r/>
-    </w:p>
-    <w:p>
-      <w:pPr>
-        <w:pStyle w:val="TextBody"/>
-        <w:numPr>
-          <w:ilvl w:val="0"/>
-          <w:numId w:val="14"/>
+        <w:t xml:space="preserve"> record’s address to be edited. </w:t>
+      </w:r>
+      <w:r>
+        <w:rPr>
+          <w:rFonts w:ascii="Century Schoolbook L" w:hAnsi="Century Schoolbook L"/>
+        </w:rPr>
+        <w:t>(</w:t>
+      </w:r>
+      <w:r>
+        <w:rPr>
+          <w:rFonts w:ascii="Century Schoolbook L" w:hAnsi="Century Schoolbook L"/>
+          <w:i/>
+          <w:iCs/>
+        </w:rPr>
+        <w:t>volunteer.vaddress</w:t>
+      </w:r>
+      <w:r>
+        <w:rPr>
+          <w:rFonts w:ascii="Century Schoolbook L" w:hAnsi="Century Schoolbook L"/>
+          <w:i w:val="false"/>
+          <w:iCs w:val="false"/>
+        </w:rPr>
+        <w:t>)</w:t>
+      </w:r>
+      <w:r/>
+    </w:p>
+    <w:p>
+      <w:pPr>
+        <w:pStyle w:val="TextBody"/>
+        <w:numPr>
+          <w:ilvl w:val="0"/>
+          <w:numId w:val="13"/>
         </w:numPr>
       </w:pPr>
       <w:bookmarkStart w:id="121" w:name="__RefHeading__1686_539497079"/>
@@ -3963,16 +4630,32 @@
         <w:rPr>
           <w:rFonts w:ascii="Century Schoolbook L" w:hAnsi="Century Schoolbook L"/>
         </w:rPr>
-        <w:t>data validated field, template (###)###-####</w:t>
-      </w:r>
-      <w:r/>
-    </w:p>
-    <w:p>
-      <w:pPr>
-        <w:pStyle w:val="TextBody"/>
-        <w:numPr>
-          <w:ilvl w:val="0"/>
-          <w:numId w:val="14"/>
+        <w:t>data validated field, template (###)###-#### (</w:t>
+      </w:r>
+      <w:r>
+        <w:rPr>
+          <w:rFonts w:ascii="Century Schoolbook L" w:hAnsi="Century Schoolbook L"/>
+          <w:i/>
+          <w:iCs/>
+        </w:rPr>
+        <w:t>reserve.dayphone</w:t>
+      </w:r>
+      <w:r>
+        <w:rPr>
+          <w:rFonts w:ascii="Century Schoolbook L" w:hAnsi="Century Schoolbook L"/>
+          <w:i w:val="false"/>
+          <w:iCs w:val="false"/>
+        </w:rPr>
+        <w:t>)</w:t>
+      </w:r>
+      <w:r/>
+    </w:p>
+    <w:p>
+      <w:pPr>
+        <w:pStyle w:val="TextBody"/>
+        <w:numPr>
+          <w:ilvl w:val="0"/>
+          <w:numId w:val="13"/>
         </w:numPr>
       </w:pPr>
       <w:bookmarkStart w:id="122" w:name="__RefHeading__1688_539497079"/>
@@ -4017,16 +4700,40 @@
           <w:i w:val="false"/>
           <w:iCs w:val="false"/>
         </w:rPr>
-        <w:t xml:space="preserve"> record if the value changes.</w:t>
-      </w:r>
-      <w:r/>
-    </w:p>
-    <w:p>
-      <w:pPr>
-        <w:pStyle w:val="TextBody"/>
-        <w:numPr>
-          <w:ilvl w:val="0"/>
-          <w:numId w:val="14"/>
+        <w:t xml:space="preserve"> record if the value changes. </w:t>
+      </w:r>
+      <w:r>
+        <w:rPr>
+          <w:rFonts w:ascii="Century Schoolbook L" w:hAnsi="Century Schoolbook L"/>
+          <w:i w:val="false"/>
+          <w:iCs w:val="false"/>
+        </w:rPr>
+        <w:t>(</w:t>
+      </w:r>
+      <w:r>
+        <w:rPr>
+          <w:rFonts w:ascii="Century Schoolbook L" w:hAnsi="Century Schoolbook L"/>
+          <w:i/>
+          <w:iCs/>
+        </w:rPr>
+        <w:t>volunteer.email</w:t>
+      </w:r>
+      <w:r>
+        <w:rPr>
+          <w:rFonts w:ascii="Century Schoolbook L" w:hAnsi="Century Schoolbook L"/>
+          <w:i w:val="false"/>
+          <w:iCs w:val="false"/>
+        </w:rPr>
+        <w:t>)</w:t>
+      </w:r>
+      <w:r/>
+    </w:p>
+    <w:p>
+      <w:pPr>
+        <w:pStyle w:val="TextBody"/>
+        <w:numPr>
+          <w:ilvl w:val="0"/>
+          <w:numId w:val="13"/>
         </w:numPr>
       </w:pPr>
       <w:bookmarkStart w:id="123" w:name="__RefHeading__1690_539497079"/>
@@ -4077,23 +4784,41 @@
           <w:i w:val="false"/>
           <w:iCs w:val="false"/>
         </w:rPr>
-        <w:t>The form should remind the user to verify the phone number and update it, if necessary. Beside this button, the selected church’s name, address, and phone number should be displayed in text labels.</w:t>
-      </w:r>
-      <w:r/>
-    </w:p>
-    <w:p>
-      <w:pPr>
-        <w:pStyle w:val="TextBody"/>
-        <w:numPr>
-          <w:ilvl w:val="0"/>
-          <w:numId w:val="14"/>
-        </w:numPr>
-        <w:rPr>
-          <w:i w:val="false"/>
-          <w:i w:val="false"/>
-          <w:iCs w:val="false"/>
-          <w:rFonts w:ascii="Century Schoolbook L" w:hAnsi="Century Schoolbook L"/>
-        </w:rPr>
+        <w:t xml:space="preserve">The form should remind the user to verify the phone number and update it, if necessary. Beside this button, the selected church’s name, address, and phone number should be displayed in text labels. </w:t>
+      </w:r>
+      <w:r>
+        <w:rPr>
+          <w:rFonts w:ascii="Century Schoolbook L" w:hAnsi="Century Schoolbook L"/>
+          <w:i w:val="false"/>
+          <w:iCs w:val="false"/>
+        </w:rPr>
+        <w:t>(</w:t>
+      </w:r>
+      <w:r>
+        <w:rPr>
+          <w:rFonts w:ascii="Century Schoolbook L" w:hAnsi="Century Schoolbook L"/>
+          <w:i/>
+          <w:iCs/>
+        </w:rPr>
+        <w:t>reserve.church</w:t>
+      </w:r>
+      <w:r>
+        <w:rPr>
+          <w:rFonts w:ascii="Century Schoolbook L" w:hAnsi="Century Schoolbook L"/>
+          <w:i w:val="false"/>
+          <w:iCs w:val="false"/>
+        </w:rPr>
+        <w:t>)</w:t>
+      </w:r>
+      <w:r/>
+    </w:p>
+    <w:p>
+      <w:pPr>
+        <w:pStyle w:val="TextBody"/>
+        <w:numPr>
+          <w:ilvl w:val="0"/>
+          <w:numId w:val="13"/>
+        </w:numPr>
       </w:pPr>
       <w:bookmarkStart w:id="124" w:name="__RefHeading__1692_539497079"/>
       <w:bookmarkEnd w:id="124"/>
@@ -4103,23 +4828,73 @@
           <w:i w:val="false"/>
           <w:iCs w:val="false"/>
         </w:rPr>
-        <w:t>Requested Mission Dates, three fields, with calendar buttons.</w:t>
-      </w:r>
-      <w:r/>
-    </w:p>
-    <w:p>
-      <w:pPr>
-        <w:pStyle w:val="TextBody"/>
-        <w:numPr>
-          <w:ilvl w:val="0"/>
-          <w:numId w:val="14"/>
-        </w:numPr>
-        <w:rPr>
-          <w:i w:val="false"/>
-          <w:i w:val="false"/>
-          <w:iCs w:val="false"/>
-          <w:rFonts w:ascii="Century Schoolbook L" w:hAnsi="Century Schoolbook L"/>
-        </w:rPr>
+        <w:t xml:space="preserve">Requested Mission Dates, three fields, with calendar buttons. </w:t>
+      </w:r>
+      <w:r>
+        <w:rPr>
+          <w:rFonts w:ascii="Century Schoolbook L" w:hAnsi="Century Schoolbook L"/>
+          <w:i w:val="false"/>
+          <w:iCs w:val="false"/>
+        </w:rPr>
+        <w:t>(</w:t>
+      </w:r>
+      <w:r>
+        <w:rPr>
+          <w:rFonts w:ascii="Century Schoolbook L" w:hAnsi="Century Schoolbook L"/>
+          <w:i/>
+          <w:iCs/>
+        </w:rPr>
+        <w:t>reserve.date1</w:t>
+      </w:r>
+      <w:r>
+        <w:rPr>
+          <w:rFonts w:ascii="Century Schoolbook L" w:hAnsi="Century Schoolbook L"/>
+          <w:i w:val="false"/>
+          <w:iCs w:val="false"/>
+        </w:rPr>
+        <w:t xml:space="preserve">, </w:t>
+      </w:r>
+      <w:r>
+        <w:rPr>
+          <w:rFonts w:ascii="Century Schoolbook L" w:hAnsi="Century Schoolbook L"/>
+          <w:i/>
+          <w:iCs/>
+        </w:rPr>
+        <w:t>reserve.date2</w:t>
+      </w:r>
+      <w:r>
+        <w:rPr>
+          <w:rFonts w:ascii="Century Schoolbook L" w:hAnsi="Century Schoolbook L"/>
+          <w:i w:val="false"/>
+          <w:iCs w:val="false"/>
+        </w:rPr>
+        <w:t xml:space="preserve">, </w:t>
+      </w:r>
+      <w:r>
+        <w:rPr>
+          <w:rFonts w:ascii="Century Schoolbook L" w:hAnsi="Century Schoolbook L"/>
+          <w:i/>
+          <w:iCs/>
+        </w:rPr>
+        <w:t>reserve.date3</w:t>
+      </w:r>
+      <w:r>
+        <w:rPr>
+          <w:rFonts w:ascii="Century Schoolbook L" w:hAnsi="Century Schoolbook L"/>
+          <w:i w:val="false"/>
+          <w:iCs w:val="false"/>
+        </w:rPr>
+        <w:t>)</w:t>
+      </w:r>
+      <w:r/>
+    </w:p>
+    <w:p>
+      <w:pPr>
+        <w:pStyle w:val="TextBody"/>
+        <w:numPr>
+          <w:ilvl w:val="0"/>
+          <w:numId w:val="13"/>
+        </w:numPr>
       </w:pPr>
       <w:bookmarkStart w:id="125" w:name="__RefHeading__1694_539497079"/>
       <w:bookmarkEnd w:id="125"/>
@@ -4129,23 +4904,41 @@
           <w:i w:val="false"/>
           <w:iCs w:val="false"/>
         </w:rPr>
-        <w:t>Team Size, numeric.</w:t>
-      </w:r>
-      <w:r/>
-    </w:p>
-    <w:p>
-      <w:pPr>
-        <w:pStyle w:val="TextBody"/>
-        <w:numPr>
-          <w:ilvl w:val="0"/>
-          <w:numId w:val="14"/>
-        </w:numPr>
-        <w:rPr>
-          <w:i w:val="false"/>
-          <w:i w:val="false"/>
-          <w:iCs w:val="false"/>
-          <w:rFonts w:ascii="Century Schoolbook L" w:hAnsi="Century Schoolbook L"/>
-        </w:rPr>
+        <w:t xml:space="preserve">Team Size, numeric. </w:t>
+      </w:r>
+      <w:r>
+        <w:rPr>
+          <w:rFonts w:ascii="Century Schoolbook L" w:hAnsi="Century Schoolbook L"/>
+          <w:i w:val="false"/>
+          <w:iCs w:val="false"/>
+        </w:rPr>
+        <w:t>(</w:t>
+      </w:r>
+      <w:r>
+        <w:rPr>
+          <w:rFonts w:ascii="Century Schoolbook L" w:hAnsi="Century Schoolbook L"/>
+          <w:i/>
+          <w:iCs/>
+        </w:rPr>
+        <w:t>reserve.size</w:t>
+      </w:r>
+      <w:r>
+        <w:rPr>
+          <w:rFonts w:ascii="Century Schoolbook L" w:hAnsi="Century Schoolbook L"/>
+          <w:i w:val="false"/>
+          <w:iCs w:val="false"/>
+        </w:rPr>
+        <w:t>)</w:t>
+      </w:r>
+      <w:r/>
+    </w:p>
+    <w:p>
+      <w:pPr>
+        <w:pStyle w:val="TextBody"/>
+        <w:numPr>
+          <w:ilvl w:val="0"/>
+          <w:numId w:val="13"/>
+        </w:numPr>
       </w:pPr>
       <w:bookmarkStart w:id="126" w:name="__RefHeading__1696_539497079"/>
       <w:bookmarkEnd w:id="126"/>
@@ -4155,23 +4948,41 @@
           <w:i w:val="false"/>
           <w:iCs w:val="false"/>
         </w:rPr>
-        <w:t>RVs, numeric.</w:t>
-      </w:r>
-      <w:r/>
-    </w:p>
-    <w:p>
-      <w:pPr>
-        <w:pStyle w:val="TextBody"/>
-        <w:numPr>
-          <w:ilvl w:val="0"/>
-          <w:numId w:val="14"/>
-        </w:numPr>
-        <w:rPr>
-          <w:i w:val="false"/>
-          <w:i w:val="false"/>
-          <w:iCs w:val="false"/>
-          <w:rFonts w:ascii="Century Schoolbook L" w:hAnsi="Century Schoolbook L"/>
-        </w:rPr>
+        <w:t xml:space="preserve">RVs, numeric. </w:t>
+      </w:r>
+      <w:r>
+        <w:rPr>
+          <w:rFonts w:ascii="Century Schoolbook L" w:hAnsi="Century Schoolbook L"/>
+          <w:i w:val="false"/>
+          <w:iCs w:val="false"/>
+        </w:rPr>
+        <w:t>(</w:t>
+      </w:r>
+      <w:r>
+        <w:rPr>
+          <w:rFonts w:ascii="Century Schoolbook L" w:hAnsi="Century Schoolbook L"/>
+          <w:i/>
+          <w:iCs/>
+        </w:rPr>
+        <w:t>reserve.slips</w:t>
+      </w:r>
+      <w:r>
+        <w:rPr>
+          <w:rFonts w:ascii="Century Schoolbook L" w:hAnsi="Century Schoolbook L"/>
+          <w:i w:val="false"/>
+          <w:iCs w:val="false"/>
+        </w:rPr>
+        <w:t>)</w:t>
+      </w:r>
+      <w:r/>
+    </w:p>
+    <w:p>
+      <w:pPr>
+        <w:pStyle w:val="TextBody"/>
+        <w:numPr>
+          <w:ilvl w:val="0"/>
+          <w:numId w:val="13"/>
+        </w:numPr>
       </w:pPr>
       <w:bookmarkStart w:id="127" w:name="__RefHeading__1698_539497079"/>
       <w:bookmarkEnd w:id="127"/>
@@ -4181,23 +4992,41 @@
           <w:i w:val="false"/>
           <w:iCs w:val="false"/>
         </w:rPr>
-        <w:t>Apartments, numeric.</w:t>
-      </w:r>
-      <w:r/>
-    </w:p>
-    <w:p>
-      <w:pPr>
-        <w:pStyle w:val="TextBody"/>
-        <w:numPr>
-          <w:ilvl w:val="0"/>
-          <w:numId w:val="14"/>
-        </w:numPr>
-        <w:rPr>
-          <w:i w:val="false"/>
-          <w:i w:val="false"/>
-          <w:iCs w:val="false"/>
-          <w:rFonts w:ascii="Century Schoolbook L" w:hAnsi="Century Schoolbook L"/>
-        </w:rPr>
+        <w:t xml:space="preserve">Apartments, numeric. </w:t>
+      </w:r>
+      <w:r>
+        <w:rPr>
+          <w:rFonts w:ascii="Century Schoolbook L" w:hAnsi="Century Schoolbook L"/>
+          <w:i w:val="false"/>
+          <w:iCs w:val="false"/>
+        </w:rPr>
+        <w:t>(</w:t>
+      </w:r>
+      <w:r>
+        <w:rPr>
+          <w:rFonts w:ascii="Century Schoolbook L" w:hAnsi="Century Schoolbook L"/>
+          <w:i/>
+          <w:iCs/>
+        </w:rPr>
+        <w:t>reserve.aparts</w:t>
+      </w:r>
+      <w:r>
+        <w:rPr>
+          <w:rFonts w:ascii="Century Schoolbook L" w:hAnsi="Century Schoolbook L"/>
+          <w:i w:val="false"/>
+          <w:iCs w:val="false"/>
+        </w:rPr>
+        <w:t>)</w:t>
+      </w:r>
+      <w:r/>
+    </w:p>
+    <w:p>
+      <w:pPr>
+        <w:pStyle w:val="TextBody"/>
+        <w:numPr>
+          <w:ilvl w:val="0"/>
+          <w:numId w:val="13"/>
+        </w:numPr>
       </w:pPr>
       <w:bookmarkStart w:id="128" w:name="__RefHeading__1700_539497079"/>
       <w:bookmarkEnd w:id="128"/>
@@ -4207,16 +5036,40 @@
           <w:i w:val="false"/>
           <w:iCs w:val="false"/>
         </w:rPr>
-        <w:t>Notes, textbox.</w:t>
-      </w:r>
-      <w:r/>
-    </w:p>
-    <w:p>
-      <w:pPr>
-        <w:pStyle w:val="TextBody"/>
-        <w:numPr>
-          <w:ilvl w:val="0"/>
-          <w:numId w:val="14"/>
+        <w:t xml:space="preserve">Notes, textbox. </w:t>
+      </w:r>
+      <w:r>
+        <w:rPr>
+          <w:rFonts w:ascii="Century Schoolbook L" w:hAnsi="Century Schoolbook L"/>
+          <w:i w:val="false"/>
+          <w:iCs w:val="false"/>
+        </w:rPr>
+        <w:t>(</w:t>
+      </w:r>
+      <w:r>
+        <w:rPr>
+          <w:rFonts w:ascii="Century Schoolbook L" w:hAnsi="Century Schoolbook L"/>
+          <w:i/>
+          <w:iCs/>
+        </w:rPr>
+        <w:t>reserve.notes</w:t>
+      </w:r>
+      <w:r>
+        <w:rPr>
+          <w:rFonts w:ascii="Century Schoolbook L" w:hAnsi="Century Schoolbook L"/>
+          <w:i w:val="false"/>
+          <w:iCs w:val="false"/>
+        </w:rPr>
+        <w:t>)</w:t>
+      </w:r>
+      <w:r/>
+    </w:p>
+    <w:p>
+      <w:pPr>
+        <w:pStyle w:val="TextBody"/>
+        <w:numPr>
+          <w:ilvl w:val="0"/>
+          <w:numId w:val="13"/>
         </w:numPr>
         <w:rPr>
           <w:i w:val="false"/>
@@ -4242,7 +5095,7 @@
         <w:pStyle w:val="TextBody"/>
         <w:numPr>
           <w:ilvl w:val="0"/>
-          <w:numId w:val="14"/>
+          <w:numId w:val="13"/>
         </w:numPr>
         <w:rPr>
           <w:i w:val="false"/>
@@ -4486,7 +5339,7 @@
         <w:pStyle w:val="TextBody"/>
         <w:numPr>
           <w:ilvl w:val="0"/>
-          <w:numId w:val="15"/>
+          <w:numId w:val="14"/>
         </w:numPr>
       </w:pPr>
       <w:bookmarkStart w:id="137" w:name="__RefHeading__1714_539497079"/>
@@ -4582,7 +5435,7 @@
         <w:pStyle w:val="TextBody"/>
         <w:numPr>
           <w:ilvl w:val="0"/>
-          <w:numId w:val="15"/>
+          <w:numId w:val="14"/>
         </w:numPr>
       </w:pPr>
       <w:bookmarkStart w:id="138" w:name="__RefHeading__1716_539497079"/>
@@ -4618,7 +5471,7 @@
         <w:pStyle w:val="TextBody"/>
         <w:numPr>
           <w:ilvl w:val="0"/>
-          <w:numId w:val="15"/>
+          <w:numId w:val="14"/>
         </w:numPr>
       </w:pPr>
       <w:bookmarkStart w:id="139" w:name="__RefHeading__1718_539497079"/>
@@ -4655,6 +5508,57 @@
           <w:rFonts w:ascii="Century Schoolbook L" w:hAnsi="Century Schoolbook L"/>
         </w:rPr>
         <w:t>The processor should have a command-line flag (and/or checkbox in its GUI) that tells the program to send out all proposed emails for the day, if there are no unsatisfied requests (using query 3 to check).</w:t>
+      </w:r>
+      <w:r/>
+    </w:p>
+    <w:p>
+      <w:pPr>
+        <w:pStyle w:val="TextBody"/>
+        <w:numPr>
+          <w:ilvl w:val="0"/>
+          <w:numId w:val="0"/>
+        </w:numPr>
+        <w:rPr>
+          <w:rFonts w:ascii="Century Schoolbook L" w:hAnsi="Century Schoolbook L"/>
+        </w:rPr>
+      </w:pPr>
+      <w:r>
+        <w:rPr>
+          <w:rFonts w:ascii="Century Schoolbook L" w:hAnsi="Century Schoolbook L"/>
+        </w:rPr>
+        <w:t>When checking blackout dates, the processor should move the date being checked to a Monday if only the Sunday is blocked.</w:t>
+      </w:r>
+      <w:r/>
+    </w:p>
+    <w:p>
+      <w:pPr>
+        <w:pStyle w:val="TextBody"/>
+        <w:numPr>
+          <w:ilvl w:val="0"/>
+          <w:numId w:val="0"/>
+        </w:numPr>
+      </w:pPr>
+      <w:r>
+        <w:rPr>
+          <w:rFonts w:ascii="Century Schoolbook L" w:hAnsi="Century Schoolbook L"/>
+        </w:rPr>
+        <w:t xml:space="preserve">The check for capacity exceeding by 3 is an example only. The field </w:t>
+      </w:r>
+      <w:r>
+        <w:rPr>
+          <w:rFonts w:ascii="Century Schoolbook L" w:hAnsi="Century Schoolbook L"/>
+          <w:i/>
+          <w:iCs/>
+        </w:rPr>
+        <w:t>meta.capflex</w:t>
+      </w:r>
+      <w:r>
+        <w:rPr>
+          <w:rFonts w:ascii="Century Schoolbook L" w:hAnsi="Century Schoolbook L"/>
+          <w:i w:val="false"/>
+          <w:iCs w:val="false"/>
+        </w:rPr>
+        <w:t xml:space="preserve"> should be used in place of this example value.</w:t>
       </w:r>
       <w:r/>
     </w:p>
@@ -4675,6 +5579,8 @@
           <w:rFonts w:ascii="Century Schoolbook L" w:hAnsi="Century Schoolbook L" w:eastAsia="Droid Sans Fallback" w:cs="FreeSans"/>
         </w:rPr>
       </w:pPr>
+      <w:bookmarkStart w:id="141" w:name="__RefHeading__1178_1571812294"/>
+      <w:bookmarkEnd w:id="141"/>
       <w:r>
         <w:rPr>
           <w:rFonts w:ascii="Century Schoolbook L" w:hAnsi="Century Schoolbook L"/>
@@ -4700,8 +5606,8 @@
           <w:rFonts w:ascii="Century Schoolbook L" w:hAnsi="Century Schoolbook L" w:eastAsia="Droid Sans Fallback" w:cs="FreeSans"/>
         </w:rPr>
       </w:pPr>
-      <w:bookmarkStart w:id="141" w:name="__RefHeading__1724_539497079"/>
-      <w:bookmarkEnd w:id="141"/>
+      <w:bookmarkStart w:id="142" w:name="__RefHeading__1724_539497079"/>
+      <w:bookmarkEnd w:id="142"/>
       <w:r>
         <w:rPr>
           <w:rFonts w:ascii="Century Schoolbook L" w:hAnsi="Century Schoolbook L"/>
@@ -4865,120 +5771,138 @@
   <w:abstractNum w:abstractNumId="2">
     <w:lvl w:ilvl="0">
       <w:start w:val="1"/>
-      <w:numFmt w:val="decimal"/>
-      <w:lvlText w:val="%1."/>
-      <w:lvlJc w:val="left"/>
-      <w:pPr>
-        <w:tabs>
-          <w:tab w:val="num" w:pos="283"/>
-        </w:tabs>
-        <w:ind w:left="283" w:hanging="283"/>
-      </w:pPr>
-      <w:rPr/>
+      <w:numFmt w:val="bullet"/>
+      <w:lvlText w:val=""/>
+      <w:lvlJc w:val="left"/>
+      <w:pPr>
+        <w:tabs>
+          <w:tab w:val="num" w:pos="720"/>
+        </w:tabs>
+        <w:ind w:left="720" w:hanging="360"/>
+      </w:pPr>
+      <w:rPr>
+        <w:rFonts w:ascii="Symbol" w:hAnsi="Symbol" w:cs="Symbol" w:hint="default"/>
+      </w:rPr>
     </w:lvl>
     <w:lvl w:ilvl="1">
       <w:start w:val="1"/>
-      <w:numFmt w:val="decimal"/>
-      <w:lvlText w:val="%2."/>
-      <w:lvlJc w:val="left"/>
-      <w:pPr>
-        <w:tabs>
-          <w:tab w:val="num" w:pos="567"/>
-        </w:tabs>
-        <w:ind w:left="567" w:hanging="283"/>
-      </w:pPr>
-      <w:rPr/>
+      <w:numFmt w:val="bullet"/>
+      <w:lvlText w:val="◦"/>
+      <w:lvlJc w:val="left"/>
+      <w:pPr>
+        <w:tabs>
+          <w:tab w:val="num" w:pos="1080"/>
+        </w:tabs>
+        <w:ind w:left="1080" w:hanging="360"/>
+      </w:pPr>
+      <w:rPr>
+        <w:rFonts w:ascii="OpenSymbol" w:hAnsi="OpenSymbol" w:cs="OpenSymbol" w:hint="default"/>
+      </w:rPr>
     </w:lvl>
     <w:lvl w:ilvl="2">
       <w:start w:val="1"/>
-      <w:numFmt w:val="decimal"/>
-      <w:lvlText w:val="%3."/>
-      <w:lvlJc w:val="left"/>
-      <w:pPr>
-        <w:tabs>
-          <w:tab w:val="num" w:pos="850"/>
-        </w:tabs>
-        <w:ind w:left="850" w:hanging="283"/>
-      </w:pPr>
-      <w:rPr/>
+      <w:numFmt w:val="bullet"/>
+      <w:lvlText w:val="▪"/>
+      <w:lvlJc w:val="left"/>
+      <w:pPr>
+        <w:tabs>
+          <w:tab w:val="num" w:pos="1440"/>
+        </w:tabs>
+        <w:ind w:left="1440" w:hanging="360"/>
+      </w:pPr>
+      <w:rPr>
+        <w:rFonts w:ascii="OpenSymbol" w:hAnsi="OpenSymbol" w:cs="OpenSymbol" w:hint="default"/>
+      </w:rPr>
     </w:lvl>
     <w:lvl w:ilvl="3">
       <w:start w:val="1"/>
-      <w:numFmt w:val="decimal"/>
-      <w:lvlText w:val="%4."/>
-      <w:lvlJc w:val="left"/>
-      <w:pPr>
-        <w:tabs>
-          <w:tab w:val="num" w:pos="1134"/>
-        </w:tabs>
-        <w:ind w:left="1134" w:hanging="283"/>
-      </w:pPr>
-      <w:rPr/>
+      <w:numFmt w:val="bullet"/>
+      <w:lvlText w:val=""/>
+      <w:lvlJc w:val="left"/>
+      <w:pPr>
+        <w:tabs>
+          <w:tab w:val="num" w:pos="1800"/>
+        </w:tabs>
+        <w:ind w:left="1800" w:hanging="360"/>
+      </w:pPr>
+      <w:rPr>
+        <w:rFonts w:ascii="Symbol" w:hAnsi="Symbol" w:cs="Symbol" w:hint="default"/>
+      </w:rPr>
     </w:lvl>
     <w:lvl w:ilvl="4">
       <w:start w:val="1"/>
-      <w:numFmt w:val="decimal"/>
-      <w:lvlText w:val="%5."/>
-      <w:lvlJc w:val="left"/>
-      <w:pPr>
-        <w:tabs>
-          <w:tab w:val="num" w:pos="1417"/>
-        </w:tabs>
-        <w:ind w:left="1417" w:hanging="283"/>
-      </w:pPr>
-      <w:rPr/>
+      <w:numFmt w:val="bullet"/>
+      <w:lvlText w:val="◦"/>
+      <w:lvlJc w:val="left"/>
+      <w:pPr>
+        <w:tabs>
+          <w:tab w:val="num" w:pos="2160"/>
+        </w:tabs>
+        <w:ind w:left="2160" w:hanging="360"/>
+      </w:pPr>
+      <w:rPr>
+        <w:rFonts w:ascii="OpenSymbol" w:hAnsi="OpenSymbol" w:cs="OpenSymbol" w:hint="default"/>
+      </w:rPr>
     </w:lvl>
     <w:lvl w:ilvl="5">
       <w:start w:val="1"/>
-      <w:numFmt w:val="decimal"/>
-      <w:lvlText w:val="%6."/>
-      <w:lvlJc w:val="left"/>
-      <w:pPr>
-        <w:tabs>
-          <w:tab w:val="num" w:pos="1701"/>
-        </w:tabs>
-        <w:ind w:left="1701" w:hanging="283"/>
-      </w:pPr>
-      <w:rPr/>
+      <w:numFmt w:val="bullet"/>
+      <w:lvlText w:val="▪"/>
+      <w:lvlJc w:val="left"/>
+      <w:pPr>
+        <w:tabs>
+          <w:tab w:val="num" w:pos="2520"/>
+        </w:tabs>
+        <w:ind w:left="2520" w:hanging="360"/>
+      </w:pPr>
+      <w:rPr>
+        <w:rFonts w:ascii="OpenSymbol" w:hAnsi="OpenSymbol" w:cs="OpenSymbol" w:hint="default"/>
+      </w:rPr>
     </w:lvl>
     <w:lvl w:ilvl="6">
       <w:start w:val="1"/>
-      <w:numFmt w:val="decimal"/>
-      <w:lvlText w:val="%7."/>
-      <w:lvlJc w:val="left"/>
-      <w:pPr>
-        <w:tabs>
-          <w:tab w:val="num" w:pos="1984"/>
-        </w:tabs>
-        <w:ind w:left="1984" w:hanging="283"/>
-      </w:pPr>
-      <w:rPr/>
+      <w:numFmt w:val="bullet"/>
+      <w:lvlText w:val=""/>
+      <w:lvlJc w:val="left"/>
+      <w:pPr>
+        <w:tabs>
+          <w:tab w:val="num" w:pos="2880"/>
+        </w:tabs>
+        <w:ind w:left="2880" w:hanging="360"/>
+      </w:pPr>
+      <w:rPr>
+        <w:rFonts w:ascii="Symbol" w:hAnsi="Symbol" w:cs="Symbol" w:hint="default"/>
+      </w:rPr>
     </w:lvl>
     <w:lvl w:ilvl="7">
       <w:start w:val="1"/>
-      <w:numFmt w:val="decimal"/>
-      <w:lvlText w:val="%8."/>
-      <w:lvlJc w:val="left"/>
-      <w:pPr>
-        <w:tabs>
-          <w:tab w:val="num" w:pos="2268"/>
-        </w:tabs>
-        <w:ind w:left="2268" w:hanging="283"/>
-      </w:pPr>
-      <w:rPr/>
+      <w:numFmt w:val="bullet"/>
+      <w:lvlText w:val="◦"/>
+      <w:lvlJc w:val="left"/>
+      <w:pPr>
+        <w:tabs>
+          <w:tab w:val="num" w:pos="3240"/>
+        </w:tabs>
+        <w:ind w:left="3240" w:hanging="360"/>
+      </w:pPr>
+      <w:rPr>
+        <w:rFonts w:ascii="OpenSymbol" w:hAnsi="OpenSymbol" w:cs="OpenSymbol" w:hint="default"/>
+      </w:rPr>
     </w:lvl>
     <w:lvl w:ilvl="8">
       <w:start w:val="1"/>
-      <w:numFmt w:val="decimal"/>
-      <w:lvlText w:val="%9."/>
-      <w:lvlJc w:val="left"/>
-      <w:pPr>
-        <w:tabs>
-          <w:tab w:val="num" w:pos="2551"/>
-        </w:tabs>
-        <w:ind w:left="2551" w:hanging="283"/>
-      </w:pPr>
-      <w:rPr/>
+      <w:numFmt w:val="bullet"/>
+      <w:lvlText w:val="▪"/>
+      <w:lvlJc w:val="left"/>
+      <w:pPr>
+        <w:tabs>
+          <w:tab w:val="num" w:pos="3600"/>
+        </w:tabs>
+        <w:ind w:left="3600" w:hanging="360"/>
+      </w:pPr>
+      <w:rPr>
+        <w:rFonts w:ascii="OpenSymbol" w:hAnsi="OpenSymbol" w:cs="OpenSymbol" w:hint="default"/>
+      </w:rPr>
     </w:lvl>
   </w:abstractNum>
   <w:abstractNum w:abstractNumId="3">
@@ -6489,143 +7413,6 @@
     </w:lvl>
   </w:abstractNum>
   <w:abstractNum w:abstractNumId="14">
-    <w:lvl w:ilvl="0">
-      <w:start w:val="1"/>
-      <w:numFmt w:val="bullet"/>
-      <w:lvlText w:val=""/>
-      <w:lvlJc w:val="left"/>
-      <w:pPr>
-        <w:tabs>
-          <w:tab w:val="num" w:pos="720"/>
-        </w:tabs>
-        <w:ind w:left="720" w:hanging="360"/>
-      </w:pPr>
-      <w:rPr>
-        <w:rFonts w:ascii="Symbol" w:hAnsi="Symbol" w:cs="Symbol" w:hint="default"/>
-      </w:rPr>
-    </w:lvl>
-    <w:lvl w:ilvl="1">
-      <w:start w:val="1"/>
-      <w:numFmt w:val="bullet"/>
-      <w:lvlText w:val="◦"/>
-      <w:lvlJc w:val="left"/>
-      <w:pPr>
-        <w:tabs>
-          <w:tab w:val="num" w:pos="1080"/>
-        </w:tabs>
-        <w:ind w:left="1080" w:hanging="360"/>
-      </w:pPr>
-      <w:rPr>
-        <w:rFonts w:ascii="OpenSymbol" w:hAnsi="OpenSymbol" w:cs="OpenSymbol" w:hint="default"/>
-      </w:rPr>
-    </w:lvl>
-    <w:lvl w:ilvl="2">
-      <w:start w:val="1"/>
-      <w:numFmt w:val="bullet"/>
-      <w:lvlText w:val="▪"/>
-      <w:lvlJc w:val="left"/>
-      <w:pPr>
-        <w:tabs>
-          <w:tab w:val="num" w:pos="1440"/>
-        </w:tabs>
-        <w:ind w:left="1440" w:hanging="360"/>
-      </w:pPr>
-      <w:rPr>
-        <w:rFonts w:ascii="OpenSymbol" w:hAnsi="OpenSymbol" w:cs="OpenSymbol" w:hint="default"/>
-      </w:rPr>
-    </w:lvl>
-    <w:lvl w:ilvl="3">
-      <w:start w:val="1"/>
-      <w:numFmt w:val="bullet"/>
-      <w:lvlText w:val=""/>
-      <w:lvlJc w:val="left"/>
-      <w:pPr>
-        <w:tabs>
-          <w:tab w:val="num" w:pos="1800"/>
-        </w:tabs>
-        <w:ind w:left="1800" w:hanging="360"/>
-      </w:pPr>
-      <w:rPr>
-        <w:rFonts w:ascii="Symbol" w:hAnsi="Symbol" w:cs="Symbol" w:hint="default"/>
-      </w:rPr>
-    </w:lvl>
-    <w:lvl w:ilvl="4">
-      <w:start w:val="1"/>
-      <w:numFmt w:val="bullet"/>
-      <w:lvlText w:val="◦"/>
-      <w:lvlJc w:val="left"/>
-      <w:pPr>
-        <w:tabs>
-          <w:tab w:val="num" w:pos="2160"/>
-        </w:tabs>
-        <w:ind w:left="2160" w:hanging="360"/>
-      </w:pPr>
-      <w:rPr>
-        <w:rFonts w:ascii="OpenSymbol" w:hAnsi="OpenSymbol" w:cs="OpenSymbol" w:hint="default"/>
-      </w:rPr>
-    </w:lvl>
-    <w:lvl w:ilvl="5">
-      <w:start w:val="1"/>
-      <w:numFmt w:val="bullet"/>
-      <w:lvlText w:val="▪"/>
-      <w:lvlJc w:val="left"/>
-      <w:pPr>
-        <w:tabs>
-          <w:tab w:val="num" w:pos="2520"/>
-        </w:tabs>
-        <w:ind w:left="2520" w:hanging="360"/>
-      </w:pPr>
-      <w:rPr>
-        <w:rFonts w:ascii="OpenSymbol" w:hAnsi="OpenSymbol" w:cs="OpenSymbol" w:hint="default"/>
-      </w:rPr>
-    </w:lvl>
-    <w:lvl w:ilvl="6">
-      <w:start w:val="1"/>
-      <w:numFmt w:val="bullet"/>
-      <w:lvlText w:val=""/>
-      <w:lvlJc w:val="left"/>
-      <w:pPr>
-        <w:tabs>
-          <w:tab w:val="num" w:pos="2880"/>
-        </w:tabs>
-        <w:ind w:left="2880" w:hanging="360"/>
-      </w:pPr>
-      <w:rPr>
-        <w:rFonts w:ascii="Symbol" w:hAnsi="Symbol" w:cs="Symbol" w:hint="default"/>
-      </w:rPr>
-    </w:lvl>
-    <w:lvl w:ilvl="7">
-      <w:start w:val="1"/>
-      <w:numFmt w:val="bullet"/>
-      <w:lvlText w:val="◦"/>
-      <w:lvlJc w:val="left"/>
-      <w:pPr>
-        <w:tabs>
-          <w:tab w:val="num" w:pos="3240"/>
-        </w:tabs>
-        <w:ind w:left="3240" w:hanging="360"/>
-      </w:pPr>
-      <w:rPr>
-        <w:rFonts w:ascii="OpenSymbol" w:hAnsi="OpenSymbol" w:cs="OpenSymbol" w:hint="default"/>
-      </w:rPr>
-    </w:lvl>
-    <w:lvl w:ilvl="8">
-      <w:start w:val="1"/>
-      <w:numFmt w:val="bullet"/>
-      <w:lvlText w:val="▪"/>
-      <w:lvlJc w:val="left"/>
-      <w:pPr>
-        <w:tabs>
-          <w:tab w:val="num" w:pos="3600"/>
-        </w:tabs>
-        <w:ind w:left="3600" w:hanging="360"/>
-      </w:pPr>
-      <w:rPr>
-        <w:rFonts w:ascii="OpenSymbol" w:hAnsi="OpenSymbol" w:cs="OpenSymbol" w:hint="default"/>
-      </w:rPr>
-    </w:lvl>
-  </w:abstractNum>
-  <w:abstractNum w:abstractNumId="15">
     <w:lvl w:ilvl="0">
       <w:start w:val="1"/>
       <w:numFmt w:val="decimal"/>
@@ -6785,9 +7572,6 @@
   </w:num>
   <w:num w:numId="14">
     <w:abstractNumId w:val="14"/>
-  </w:num>
-  <w:num w:numId="15">
-    <w:abstractNumId w:val="15"/>
   </w:num>
 </w:numbering>
 </file>
@@ -6932,10 +7716,9 @@
     <w:pPr>
       <w:numPr>
         <w:ilvl w:val="0"/>
-        <w:numId w:val="2"/>
+        <w:numId w:val="0"/>
       </w:numPr>
       <w:spacing w:lineRule="auto" w:line="288" w:before="0" w:after="140"/>
-      <w:outlineLvl w:val="1"/>
     </w:pPr>
     <w:rPr/>
   </w:style>

</xml_diff>

<commit_message>
Changed date handling protocol
Dates in reservation system now use allowed dates instead of blackouts.
</commit_message>
<xml_diff>
--- a/usbdatabasedesigndocument.docx
+++ b/usbdatabasedesigndocument.docx
@@ -45,10 +45,6 @@
     <w:p>
       <w:pPr>
         <w:pStyle w:val="TextBody"/>
-        <w:numPr>
-          <w:ilvl w:val="0"/>
-          <w:numId w:val="0"/>
-        </w:numPr>
         <w:rPr>
           <w:rFonts w:ascii="Century Schoolbook L" w:hAnsi="Century Schoolbook L"/>
         </w:rPr>
@@ -608,11 +604,7 @@
     <w:p>
       <w:pPr>
         <w:pStyle w:val="TextBody"/>
-        <w:numPr>
-          <w:ilvl w:val="0"/>
-          <w:numId w:val="0"/>
-        </w:numPr>
-        <w:ind w:left="0" w:hanging="0"/>
+        <w:ind w:left="0" w:right="0" w:hanging="0"/>
       </w:pPr>
       <w:bookmarkStart w:id="3" w:name="__RefHeading__1458_539497079"/>
       <w:bookmarkEnd w:id="3"/>
@@ -661,10 +653,6 @@
     <w:p>
       <w:pPr>
         <w:pStyle w:val="TextBody"/>
-        <w:numPr>
-          <w:ilvl w:val="0"/>
-          <w:numId w:val="0"/>
-        </w:numPr>
       </w:pPr>
       <w:bookmarkStart w:id="4" w:name="__RefHeading__1460_539497079"/>
       <w:bookmarkEnd w:id="4"/>
@@ -752,9 +740,6 @@
           <w:ilvl w:val="0"/>
           <w:numId w:val="2"/>
         </w:numPr>
-        <w:rPr>
-          <w:rFonts w:ascii="Century Schoolbook L" w:hAnsi="Century Schoolbook L"/>
-        </w:rPr>
       </w:pPr>
       <w:bookmarkStart w:id="8" w:name="__RefHeading__1468_539497079"/>
       <w:bookmarkEnd w:id="8"/>
@@ -762,7 +747,37 @@
         <w:rPr>
           <w:rFonts w:ascii="Century Schoolbook L" w:hAnsi="Century Schoolbook L"/>
         </w:rPr>
-        <w:t>date1 (Primary date): Date requested (Primary); Also date2 (Secondary date); Also date3 (Tertiary date). DATE;DATE;DATE</w:t>
+        <w:t xml:space="preserve">date1 (Primary date): Date requested (Primary); Also date2 (Secondary date); Also date3 (Tertiary date). </w:t>
+      </w:r>
+      <w:r>
+        <w:rPr>
+          <w:rFonts w:ascii="Century Schoolbook L" w:hAnsi="Century Schoolbook L"/>
+        </w:rPr>
+        <w:t>BIGINT</w:t>
+      </w:r>
+      <w:r>
+        <w:rPr>
+          <w:rFonts w:ascii="Century Schoolbook L" w:hAnsi="Century Schoolbook L"/>
+        </w:rPr>
+        <w:t>;</w:t>
+      </w:r>
+      <w:r>
+        <w:rPr>
+          <w:rFonts w:ascii="Century Schoolbook L" w:hAnsi="Century Schoolbook L"/>
+        </w:rPr>
+        <w:t>BIGINT</w:t>
+      </w:r>
+      <w:r>
+        <w:rPr>
+          <w:rFonts w:ascii="Century Schoolbook L" w:hAnsi="Century Schoolbook L"/>
+        </w:rPr>
+        <w:t>;</w:t>
+      </w:r>
+      <w:r>
+        <w:rPr>
+          <w:rFonts w:ascii="Century Schoolbook L" w:hAnsi="Century Schoolbook L"/>
+        </w:rPr>
+        <w:t>BIGINT</w:t>
       </w:r>
       <w:r/>
     </w:p>
@@ -916,10 +931,6 @@
     <w:p>
       <w:pPr>
         <w:pStyle w:val="TextBody"/>
-        <w:numPr>
-          <w:ilvl w:val="0"/>
-          <w:numId w:val="0"/>
-        </w:numPr>
         <w:rPr>
           <w:rFonts w:ascii="Century Schoolbook L" w:hAnsi="Century Schoolbook L"/>
         </w:rPr>
@@ -937,10 +948,6 @@
     <w:p>
       <w:pPr>
         <w:pStyle w:val="TextBody"/>
-        <w:numPr>
-          <w:ilvl w:val="0"/>
-          <w:numId w:val="0"/>
-        </w:numPr>
       </w:pPr>
       <w:bookmarkStart w:id="17" w:name="__RefHeading__1486_539497079"/>
       <w:bookmarkEnd w:id="17"/>
@@ -980,10 +987,6 @@
     <w:p>
       <w:pPr>
         <w:pStyle w:val="TextBody"/>
-        <w:numPr>
-          <w:ilvl w:val="0"/>
-          <w:numId w:val="0"/>
-        </w:numPr>
       </w:pPr>
       <w:r>
         <w:rPr>
@@ -999,7 +1002,23 @@
           <w:i w:val="false"/>
           <w:iCs w:val="false"/>
         </w:rPr>
-        <w:t>If the reservation system is offered online, it should offer only the Sundays for dates that can be chosen (Monday for weeks the Sunday is blocked).</w:t>
+        <w:t xml:space="preserve">If the reservation system is offered online, it </w:t>
+      </w:r>
+      <w:r>
+        <w:rPr>
+          <w:rFonts w:ascii="Century Schoolbook L" w:hAnsi="Century Schoolbook L"/>
+          <w:i w:val="false"/>
+          <w:iCs w:val="false"/>
+        </w:rPr>
+        <w:t>will offer a dropdown of available weeks, not a calendar for choosing dates</w:t>
+      </w:r>
+      <w:r>
+        <w:rPr>
+          <w:rFonts w:ascii="Century Schoolbook L" w:hAnsi="Century Schoolbook L"/>
+          <w:i w:val="false"/>
+          <w:iCs w:val="false"/>
+        </w:rPr>
+        <w:t>.</w:t>
       </w:r>
       <w:r/>
     </w:p>
@@ -1034,10 +1053,6 @@
     <w:p>
       <w:pPr>
         <w:pStyle w:val="TextBody"/>
-        <w:numPr>
-          <w:ilvl w:val="0"/>
-          <w:numId w:val="0"/>
-        </w:numPr>
       </w:pPr>
       <w:bookmarkStart w:id="19" w:name="__RefHeading__1488_539497079"/>
       <w:bookmarkEnd w:id="19"/>
@@ -1215,10 +1230,6 @@
     <w:p>
       <w:pPr>
         <w:pStyle w:val="TextBody"/>
-        <w:numPr>
-          <w:ilvl w:val="0"/>
-          <w:numId w:val="0"/>
-        </w:numPr>
       </w:pPr>
       <w:bookmarkStart w:id="25" w:name="__RefHeading__1500_539497079"/>
       <w:bookmarkEnd w:id="25"/>
@@ -1328,10 +1339,6 @@
     <w:p>
       <w:pPr>
         <w:pStyle w:val="TextBody"/>
-        <w:numPr>
-          <w:ilvl w:val="0"/>
-          <w:numId w:val="0"/>
-        </w:numPr>
       </w:pPr>
       <w:bookmarkStart w:id="27" w:name="__RefHeading__1502_539497079"/>
       <w:bookmarkEnd w:id="27"/>
@@ -1398,10 +1405,6 @@
     <w:p>
       <w:pPr>
         <w:pStyle w:val="TextBody"/>
-        <w:numPr>
-          <w:ilvl w:val="0"/>
-          <w:numId w:val="0"/>
-        </w:numPr>
       </w:pPr>
       <w:bookmarkStart w:id="28" w:name="__RefHeading__1504_539497079"/>
       <w:bookmarkEnd w:id="28"/>
@@ -1692,10 +1695,6 @@
     <w:p>
       <w:pPr>
         <w:pStyle w:val="TextBody"/>
-        <w:numPr>
-          <w:ilvl w:val="0"/>
-          <w:numId w:val="0"/>
-        </w:numPr>
         <w:rPr>
           <w:rFonts w:ascii="Century Schoolbook L" w:hAnsi="Century Schoolbook L"/>
         </w:rPr>
@@ -1740,10 +1739,6 @@
     <w:p>
       <w:pPr>
         <w:pStyle w:val="TextBody"/>
-        <w:numPr>
-          <w:ilvl w:val="0"/>
-          <w:numId w:val="0"/>
-        </w:numPr>
       </w:pPr>
       <w:bookmarkStart w:id="41" w:name="__RefHeading__1528_539497079"/>
       <w:bookmarkEnd w:id="41"/>
@@ -1800,10 +1795,6 @@
     <w:p>
       <w:pPr>
         <w:pStyle w:val="TextBody"/>
-        <w:numPr>
-          <w:ilvl w:val="0"/>
-          <w:numId w:val="0"/>
-        </w:numPr>
       </w:pPr>
       <w:bookmarkStart w:id="42" w:name="__RefHeading__1530_539497079"/>
       <w:bookmarkEnd w:id="42"/>
@@ -2217,10 +2208,6 @@
     <w:p>
       <w:pPr>
         <w:pStyle w:val="TextBody"/>
-        <w:numPr>
-          <w:ilvl w:val="0"/>
-          <w:numId w:val="0"/>
-        </w:numPr>
       </w:pPr>
       <w:bookmarkStart w:id="56" w:name="__RefHeading__1558_539497079"/>
       <w:bookmarkEnd w:id="56"/>
@@ -2228,7 +2215,49 @@
         <w:rPr>
           <w:rFonts w:ascii="Century Schoolbook L" w:hAnsi="Century Schoolbook L"/>
         </w:rPr>
-        <w:t xml:space="preserve">Once the reservations are processed, certain of these fields will be filled automatically. The arrival date will be recorded as the primary, secondary, or tertiary request date from the </w:t>
+        <w:t xml:space="preserve">Once the reservations are processed, certain of these fields will be filled automatically. The arrival </w:t>
+      </w:r>
+      <w:r>
+        <w:rPr>
+          <w:rFonts w:ascii="Century Schoolbook L" w:hAnsi="Century Schoolbook L"/>
+        </w:rPr>
+        <w:t xml:space="preserve">and departure </w:t>
+      </w:r>
+      <w:r>
+        <w:rPr>
+          <w:rFonts w:ascii="Century Schoolbook L" w:hAnsi="Century Schoolbook L"/>
+        </w:rPr>
+        <w:t>date</w:t>
+      </w:r>
+      <w:r>
+        <w:rPr>
+          <w:rFonts w:ascii="Century Schoolbook L" w:hAnsi="Century Schoolbook L"/>
+        </w:rPr>
+        <w:t>s</w:t>
+      </w:r>
+      <w:r>
+        <w:rPr>
+          <w:rFonts w:ascii="Century Schoolbook L" w:hAnsi="Century Schoolbook L"/>
+        </w:rPr>
+        <w:t xml:space="preserve"> will be recorded as the primary, secondary, or tertiary request date</w:t>
+      </w:r>
+      <w:r>
+        <w:rPr>
+          <w:rFonts w:ascii="Century Schoolbook L" w:hAnsi="Century Schoolbook L"/>
+        </w:rPr>
+        <w:t>s referenced</w:t>
+      </w:r>
+      <w:r>
+        <w:rPr>
+          <w:rFonts w:ascii="Century Schoolbook L" w:hAnsi="Century Schoolbook L"/>
+        </w:rPr>
+        <w:t xml:space="preserve"> </w:t>
+      </w:r>
+      <w:r>
+        <w:rPr>
+          <w:rFonts w:ascii="Century Schoolbook L" w:hAnsi="Century Schoolbook L"/>
+        </w:rPr>
+        <w:t xml:space="preserve">in the </w:t>
       </w:r>
       <w:r>
         <w:rPr>
@@ -2236,13 +2265,29 @@
           <w:i/>
           <w:iCs/>
         </w:rPr>
-        <w:t>reserve</w:t>
-      </w:r>
-      <w:r>
-        <w:rPr>
-          <w:rFonts w:ascii="Century Schoolbook L" w:hAnsi="Century Schoolbook L"/>
-        </w:rPr>
-        <w:t xml:space="preserve"> table. The departure date will be calculated from the arrival as either a Friday, or if that day is blocked in the </w:t>
+        <w:t>weeks</w:t>
+      </w:r>
+      <w:r>
+        <w:rPr>
+          <w:rFonts w:ascii="Century Schoolbook L" w:hAnsi="Century Schoolbook L"/>
+          <w:i w:val="false"/>
+          <w:iCs w:val="false"/>
+        </w:rPr>
+        <w:t xml:space="preserve"> table </w:t>
+      </w:r>
+      <w:r>
+        <w:rPr>
+          <w:rFonts w:ascii="Century Schoolbook L" w:hAnsi="Century Schoolbook L"/>
+          <w:i w:val="false"/>
+          <w:iCs w:val="false"/>
+        </w:rPr>
+        <w:t>from</w:t>
+      </w:r>
+      <w:r>
+        <w:rPr>
+          <w:rFonts w:ascii="Century Schoolbook L" w:hAnsi="Century Schoolbook L"/>
+        </w:rPr>
+        <w:t xml:space="preserve"> the </w:t>
       </w:r>
       <w:r>
         <w:rPr>
@@ -2250,25 +2295,13 @@
           <w:i/>
           <w:iCs/>
         </w:rPr>
-        <w:t>blackout</w:t>
-      </w:r>
-      <w:r>
-        <w:rPr>
-          <w:rFonts w:ascii="Century Schoolbook L" w:hAnsi="Century Schoolbook L"/>
-        </w:rPr>
-        <w:t xml:space="preserve"> table, </w:t>
-      </w:r>
-      <w:r>
-        <w:rPr>
-          <w:rFonts w:ascii="Century Schoolbook L" w:hAnsi="Century Schoolbook L"/>
-        </w:rPr>
-        <w:t>the latest date available in the week</w:t>
-      </w:r>
-      <w:r>
-        <w:rPr>
-          <w:rFonts w:ascii="Century Schoolbook L" w:hAnsi="Century Schoolbook L"/>
-        </w:rPr>
-        <w:t xml:space="preserve">. </w:t>
+        <w:t>reserve</w:t>
+      </w:r>
+      <w:r>
+        <w:rPr>
+          <w:rFonts w:ascii="Century Schoolbook L" w:hAnsi="Century Schoolbook L"/>
+        </w:rPr>
+        <w:t xml:space="preserve"> table. </w:t>
       </w:r>
       <w:r>
         <w:rPr>
@@ -2305,10 +2338,6 @@
     <w:p>
       <w:pPr>
         <w:pStyle w:val="TextBody"/>
-        <w:numPr>
-          <w:ilvl w:val="0"/>
-          <w:numId w:val="0"/>
-        </w:numPr>
         <w:rPr>
           <w:i w:val="false"/>
           <w:i w:val="false"/>
@@ -2359,10 +2388,6 @@
     <w:p>
       <w:pPr>
         <w:pStyle w:val="TextBody"/>
-        <w:numPr>
-          <w:ilvl w:val="0"/>
-          <w:numId w:val="0"/>
-        </w:numPr>
       </w:pPr>
       <w:bookmarkStart w:id="59" w:name="__RefHeading__1564_539497079"/>
       <w:bookmarkEnd w:id="59"/>
@@ -2419,10 +2444,6 @@
     <w:p>
       <w:pPr>
         <w:pStyle w:val="TextBody"/>
-        <w:numPr>
-          <w:ilvl w:val="0"/>
-          <w:numId w:val="0"/>
-        </w:numPr>
       </w:pPr>
       <w:bookmarkStart w:id="60" w:name="__RefHeading__1566_539497079"/>
       <w:bookmarkEnd w:id="60"/>
@@ -2618,10 +2639,6 @@
     <w:p>
       <w:pPr>
         <w:pStyle w:val="TextBody"/>
-        <w:numPr>
-          <w:ilvl w:val="0"/>
-          <w:numId w:val="0"/>
-        </w:numPr>
         <w:rPr>
           <w:i w:val="false"/>
           <w:b w:val="false"/>
@@ -2676,10 +2693,6 @@
     <w:p>
       <w:pPr>
         <w:pStyle w:val="TextBody"/>
-        <w:numPr>
-          <w:ilvl w:val="0"/>
-          <w:numId w:val="0"/>
-        </w:numPr>
       </w:pPr>
       <w:bookmarkStart w:id="68" w:name="__RefHeading__1582_539497079"/>
       <w:bookmarkEnd w:id="68"/>
@@ -2796,10 +2809,6 @@
     <w:p>
       <w:pPr>
         <w:pStyle w:val="TextBody"/>
-        <w:numPr>
-          <w:ilvl w:val="0"/>
-          <w:numId w:val="0"/>
-        </w:numPr>
         <w:rPr>
           <w:i w:val="false"/>
           <w:i w:val="false"/>
@@ -2849,10 +2858,6 @@
     <w:p>
       <w:pPr>
         <w:pStyle w:val="TextBody"/>
-        <w:numPr>
-          <w:ilvl w:val="0"/>
-          <w:numId w:val="0"/>
-        </w:numPr>
       </w:pPr>
       <w:bookmarkStart w:id="74" w:name="__RefHeading__1594_539497079"/>
       <w:bookmarkEnd w:id="74"/>
@@ -3186,10 +3191,6 @@
     <w:p>
       <w:pPr>
         <w:pStyle w:val="TextBody"/>
-        <w:numPr>
-          <w:ilvl w:val="0"/>
-          <w:numId w:val="0"/>
-        </w:numPr>
         <w:rPr>
           <w:i w:val="false"/>
           <w:b w:val="false"/>
@@ -3244,10 +3245,6 @@
     <w:p>
       <w:pPr>
         <w:pStyle w:val="TextBody"/>
-        <w:numPr>
-          <w:ilvl w:val="0"/>
-          <w:numId w:val="0"/>
-        </w:numPr>
       </w:pPr>
       <w:bookmarkStart w:id="82" w:name="__RefHeading__1610_539497079"/>
       <w:bookmarkEnd w:id="82"/>
@@ -3522,10 +3519,6 @@
     <w:p>
       <w:pPr>
         <w:pStyle w:val="TextBody"/>
-        <w:numPr>
-          <w:ilvl w:val="0"/>
-          <w:numId w:val="0"/>
-        </w:numPr>
       </w:pPr>
       <w:bookmarkStart w:id="90" w:name="__RefHeading__1626_539497079"/>
       <w:bookmarkEnd w:id="90"/>
@@ -3581,10 +3574,6 @@
     <w:p>
       <w:pPr>
         <w:pStyle w:val="TextBody"/>
-        <w:numPr>
-          <w:ilvl w:val="0"/>
-          <w:numId w:val="0"/>
-        </w:numPr>
       </w:pPr>
       <w:bookmarkStart w:id="92" w:name="__RefHeading__1630_539497079"/>
       <w:bookmarkEnd w:id="92"/>
@@ -3750,10 +3739,6 @@
     <w:p>
       <w:pPr>
         <w:pStyle w:val="TextBody"/>
-        <w:numPr>
-          <w:ilvl w:val="0"/>
-          <w:numId w:val="0"/>
-        </w:numPr>
         <w:rPr>
           <w:i w:val="false"/>
           <w:b w:val="false"/>
@@ -3801,17 +3786,13 @@
         <w:rPr>
           <w:rFonts w:ascii="Century Schoolbook L" w:hAnsi="Century Schoolbook L"/>
         </w:rPr>
-        <w:t>Blackouts</w:t>
-      </w:r>
-      <w:r/>
-    </w:p>
-    <w:p>
-      <w:pPr>
-        <w:pStyle w:val="TextBody"/>
-        <w:numPr>
-          <w:ilvl w:val="0"/>
-          <w:numId w:val="0"/>
-        </w:numPr>
+        <w:t>Weeks</w:t>
+      </w:r>
+      <w:r/>
+    </w:p>
+    <w:p>
+      <w:pPr>
+        <w:pStyle w:val="TextBody"/>
       </w:pPr>
       <w:bookmarkStart w:id="99" w:name="__RefHeading__1644_539497079"/>
       <w:bookmarkEnd w:id="99"/>
@@ -3833,7 +3814,7 @@
           <w:i/>
           <w:iCs/>
         </w:rPr>
-        <w:t>blackouts</w:t>
+        <w:t>weeks</w:t>
       </w:r>
       <w:r>
         <w:rPr>
@@ -3851,17 +3832,17 @@
           <w:i w:val="false"/>
           <w:iCs w:val="false"/>
         </w:rPr>
-        <w:t>Blocked dates</w:t>
-      </w:r>
-      <w:r>
-        <w:rPr>
-          <w:rFonts w:ascii="Century Schoolbook L" w:hAnsi="Century Schoolbook L"/>
-          <w:b w:val="false"/>
-          <w:bCs w:val="false"/>
-          <w:i w:val="false"/>
-          <w:iCs w:val="false"/>
-        </w:rPr>
-        <w:t xml:space="preserve"> are parts of the calendar year when the facility is not accepting volunteers, for one reason or another. Here’s how they’re stored in the database:</w:t>
+        <w:t>Weeks</w:t>
+      </w:r>
+      <w:r>
+        <w:rPr>
+          <w:rFonts w:ascii="Century Schoolbook L" w:hAnsi="Century Schoolbook L"/>
+          <w:b w:val="false"/>
+          <w:bCs w:val="false"/>
+          <w:i w:val="false"/>
+          <w:iCs w:val="false"/>
+        </w:rPr>
+        <w:t xml:space="preserve"> are parts of the calendar year when the facility is accepting volunteers. Here’s how they’re stored in the database:</w:t>
       </w:r>
       <w:r/>
     </w:p>
@@ -3872,6 +3853,44 @@
           <w:ilvl w:val="0"/>
           <w:numId w:val="11"/>
         </w:numPr>
+        <w:rPr>
+          <w:i w:val="false"/>
+          <w:b w:val="false"/>
+          <w:i w:val="false"/>
+          <w:b w:val="false"/>
+          <w:iCs w:val="false"/>
+          <w:bCs w:val="false"/>
+          <w:rFonts w:ascii="Century Schoolbook L" w:hAnsi="Century Schoolbook L"/>
+        </w:rPr>
+      </w:pPr>
+      <w:r>
+        <w:rPr>
+          <w:rFonts w:ascii="Century Schoolbook L" w:hAnsi="Century Schoolbook L"/>
+          <w:b w:val="false"/>
+          <w:bCs w:val="false"/>
+          <w:i w:val="false"/>
+          <w:iCs w:val="false"/>
+        </w:rPr>
+        <w:t>id (Week ID): The internal ID of this specific week. BIGINT</w:t>
+      </w:r>
+      <w:r/>
+    </w:p>
+    <w:p>
+      <w:pPr>
+        <w:pStyle w:val="TextBody"/>
+        <w:numPr>
+          <w:ilvl w:val="0"/>
+          <w:numId w:val="11"/>
+        </w:numPr>
+        <w:rPr>
+          <w:i w:val="false"/>
+          <w:b w:val="false"/>
+          <w:i w:val="false"/>
+          <w:b w:val="false"/>
+          <w:iCs w:val="false"/>
+          <w:bCs w:val="false"/>
+          <w:rFonts w:ascii="Century Schoolbook L" w:hAnsi="Century Schoolbook L"/>
+        </w:rPr>
       </w:pPr>
       <w:bookmarkStart w:id="100" w:name="__RefHeading__1646_539497079"/>
       <w:bookmarkEnd w:id="100"/>
@@ -3883,6 +3902,26 @@
           <w:i w:val="false"/>
           <w:iCs w:val="false"/>
         </w:rPr>
+        <w:t>week (Week #): The week’s position in the year. INT</w:t>
+      </w:r>
+      <w:r/>
+    </w:p>
+    <w:p>
+      <w:pPr>
+        <w:pStyle w:val="TextBody"/>
+        <w:numPr>
+          <w:ilvl w:val="0"/>
+          <w:numId w:val="11"/>
+        </w:numPr>
+      </w:pPr>
+      <w:r>
+        <w:rPr>
+          <w:rFonts w:ascii="Century Schoolbook L" w:hAnsi="Century Schoolbook L"/>
+          <w:b w:val="false"/>
+          <w:bCs w:val="false"/>
+          <w:i w:val="false"/>
+          <w:iCs w:val="false"/>
+        </w:rPr>
         <w:t>s</w:t>
       </w:r>
       <w:r>
@@ -3893,7 +3932,27 @@
           <w:i w:val="false"/>
           <w:iCs w:val="false"/>
         </w:rPr>
-        <w:t>tart (Start date): The blockout’s beginning. DATE</w:t>
+        <w:t xml:space="preserve">tart (Start date): The </w:t>
+      </w:r>
+      <w:r>
+        <w:rPr>
+          <w:rFonts w:ascii="Century Schoolbook L" w:hAnsi="Century Schoolbook L"/>
+          <w:b w:val="false"/>
+          <w:bCs w:val="false"/>
+          <w:i w:val="false"/>
+          <w:iCs w:val="false"/>
+        </w:rPr>
+        <w:t>week</w:t>
+      </w:r>
+      <w:r>
+        <w:rPr>
+          <w:rFonts w:ascii="Century Schoolbook L" w:hAnsi="Century Schoolbook L"/>
+          <w:b w:val="false"/>
+          <w:bCs w:val="false"/>
+          <w:i w:val="false"/>
+          <w:iCs w:val="false"/>
+        </w:rPr>
+        <w:t>’s beginning. DATE</w:t>
       </w:r>
       <w:r/>
     </w:p>
@@ -3904,15 +3963,6 @@
           <w:ilvl w:val="0"/>
           <w:numId w:val="11"/>
         </w:numPr>
-        <w:rPr>
-          <w:i w:val="false"/>
-          <w:b w:val="false"/>
-          <w:i w:val="false"/>
-          <w:b w:val="false"/>
-          <w:iCs w:val="false"/>
-          <w:bCs w:val="false"/>
-          <w:rFonts w:ascii="Century Schoolbook L" w:hAnsi="Century Schoolbook L"/>
-        </w:rPr>
       </w:pPr>
       <w:bookmarkStart w:id="101" w:name="__RefHeading__1648_539497079"/>
       <w:bookmarkEnd w:id="101"/>
@@ -3924,60 +3974,45 @@
           <w:i w:val="false"/>
           <w:iCs w:val="false"/>
         </w:rPr>
-        <w:t>finish (End date): The blockout’s ending. DATE</w:t>
-      </w:r>
-      <w:r/>
-    </w:p>
-    <w:p>
-      <w:pPr>
-        <w:pStyle w:val="TextBody"/>
-        <w:numPr>
-          <w:ilvl w:val="0"/>
-          <w:numId w:val="11"/>
-        </w:numPr>
-        <w:rPr>
-          <w:i w:val="false"/>
-          <w:b w:val="false"/>
-          <w:i w:val="false"/>
-          <w:b w:val="false"/>
-          <w:iCs w:val="false"/>
-          <w:bCs w:val="false"/>
-          <w:rFonts w:ascii="Century Schoolbook L" w:hAnsi="Century Schoolbook L"/>
-        </w:rPr>
-      </w:pPr>
-      <w:bookmarkStart w:id="102" w:name="__RefHeading__1650_539497079"/>
+        <w:t xml:space="preserve">finish (End date): The </w:t>
+      </w:r>
+      <w:r>
+        <w:rPr>
+          <w:rFonts w:ascii="Century Schoolbook L" w:hAnsi="Century Schoolbook L"/>
+          <w:b w:val="false"/>
+          <w:bCs w:val="false"/>
+          <w:i w:val="false"/>
+          <w:iCs w:val="false"/>
+        </w:rPr>
+        <w:t>week</w:t>
+      </w:r>
+      <w:r>
+        <w:rPr>
+          <w:rFonts w:ascii="Century Schoolbook L" w:hAnsi="Century Schoolbook L"/>
+          <w:b w:val="false"/>
+          <w:bCs w:val="false"/>
+          <w:i w:val="false"/>
+          <w:iCs w:val="false"/>
+        </w:rPr>
+        <w:t>’s ending. DATE</w:t>
+      </w:r>
+      <w:r/>
+    </w:p>
+    <w:p>
+      <w:pPr>
+        <w:pStyle w:val="TextBody"/>
+        <w:rPr>
+          <w:i w:val="false"/>
+          <w:b w:val="false"/>
+          <w:i w:val="false"/>
+          <w:b w:val="false"/>
+          <w:iCs w:val="false"/>
+          <w:bCs w:val="false"/>
+          <w:rFonts w:ascii="Century Schoolbook L" w:hAnsi="Century Schoolbook L"/>
+        </w:rPr>
+      </w:pPr>
+      <w:bookmarkStart w:id="102" w:name="__RefHeading__1652_539497079"/>
       <w:bookmarkEnd w:id="102"/>
-      <w:r>
-        <w:rPr>
-          <w:rFonts w:ascii="Century Schoolbook L" w:hAnsi="Century Schoolbook L"/>
-          <w:b w:val="false"/>
-          <w:bCs w:val="false"/>
-          <w:i w:val="false"/>
-          <w:iCs w:val="false"/>
-        </w:rPr>
-        <w:t>reason (Rationale): The rationale for the block. VARCHAR(128)</w:t>
-      </w:r>
-      <w:r/>
-    </w:p>
-    <w:p>
-      <w:pPr>
-        <w:pStyle w:val="TextBody"/>
-        <w:numPr>
-          <w:ilvl w:val="0"/>
-          <w:numId w:val="0"/>
-        </w:numPr>
-        <w:rPr>
-          <w:i w:val="false"/>
-          <w:b w:val="false"/>
-          <w:i w:val="false"/>
-          <w:b w:val="false"/>
-          <w:iCs w:val="false"/>
-          <w:bCs w:val="false"/>
-          <w:rFonts w:ascii="Century Schoolbook L" w:hAnsi="Century Schoolbook L"/>
-        </w:rPr>
-      </w:pPr>
-      <w:bookmarkStart w:id="103" w:name="__RefHeading__1652_539497079"/>
-      <w:bookmarkEnd w:id="103"/>
       <w:r>
         <w:rPr>
           <w:rFonts w:ascii="Century Schoolbook L" w:hAnsi="Century Schoolbook L"/>
@@ -4007,26 +4042,22 @@
           <w:rFonts w:ascii="Century Schoolbook L" w:hAnsi="Century Schoolbook L" w:eastAsia="Droid Sans Fallback" w:cs="FreeSans"/>
         </w:rPr>
       </w:pPr>
-      <w:bookmarkStart w:id="104" w:name="__RefHeading__1654_539497079"/>
+      <w:bookmarkStart w:id="103" w:name="__RefHeading__1654_539497079"/>
+      <w:bookmarkEnd w:id="103"/>
+      <w:r>
+        <w:rPr>
+          <w:rFonts w:ascii="Century Schoolbook L" w:hAnsi="Century Schoolbook L"/>
+        </w:rPr>
+        <w:t>Meta</w:t>
+      </w:r>
+      <w:r/>
+    </w:p>
+    <w:p>
+      <w:pPr>
+        <w:pStyle w:val="TextBody"/>
+      </w:pPr>
+      <w:bookmarkStart w:id="104" w:name="__RefHeading__1656_539497079"/>
       <w:bookmarkEnd w:id="104"/>
-      <w:r>
-        <w:rPr>
-          <w:rFonts w:ascii="Century Schoolbook L" w:hAnsi="Century Schoolbook L"/>
-        </w:rPr>
-        <w:t>Meta</w:t>
-      </w:r>
-      <w:r/>
-    </w:p>
-    <w:p>
-      <w:pPr>
-        <w:pStyle w:val="TextBody"/>
-        <w:numPr>
-          <w:ilvl w:val="0"/>
-          <w:numId w:val="0"/>
-        </w:numPr>
-      </w:pPr>
-      <w:bookmarkStart w:id="105" w:name="__RefHeading__1656_539497079"/>
-      <w:bookmarkEnd w:id="105"/>
       <w:r>
         <w:rPr>
           <w:rFonts w:ascii="Century Schoolbook L" w:hAnsi="Century Schoolbook L"/>
@@ -4065,7 +4096,35 @@
           <w:numId w:val="12"/>
         </w:numPr>
       </w:pPr>
-      <w:bookmarkStart w:id="106" w:name="__RefHeading__1658_539497079"/>
+      <w:bookmarkStart w:id="105" w:name="__RefHeading__1658_539497079"/>
+      <w:bookmarkEnd w:id="105"/>
+      <w:r>
+        <w:rPr>
+          <w:rFonts w:ascii="Century Schoolbook L" w:hAnsi="Century Schoolbook L"/>
+          <w:i w:val="false"/>
+          <w:iCs w:val="false"/>
+        </w:rPr>
+        <w:t>w</w:t>
+      </w:r>
+      <w:r>
+        <w:rPr>
+          <w:rFonts w:ascii="Century Schoolbook L" w:hAnsi="Century Schoolbook L"/>
+          <w:i w:val="false"/>
+          <w:iCs w:val="false"/>
+        </w:rPr>
+        <w:t>kcap (Weekly cap): The soft maximum capacity, based on the prevalence of mixed groups or couples, and which rooms can be filled to capacity, and how many people drop from teams, on average. INT</w:t>
+      </w:r>
+      <w:r/>
+    </w:p>
+    <w:p>
+      <w:pPr>
+        <w:pStyle w:val="TextBody"/>
+        <w:numPr>
+          <w:ilvl w:val="0"/>
+          <w:numId w:val="12"/>
+        </w:numPr>
+      </w:pPr>
+      <w:bookmarkStart w:id="106" w:name="__RefHeading__1660_539497079"/>
       <w:bookmarkEnd w:id="106"/>
       <w:r>
         <w:rPr>
@@ -4073,15 +4132,23 @@
           <w:i w:val="false"/>
           <w:iCs w:val="false"/>
         </w:rPr>
-        <w:t>w</w:t>
-      </w:r>
-      <w:r>
-        <w:rPr>
-          <w:rFonts w:ascii="Century Schoolbook L" w:hAnsi="Century Schoolbook L"/>
-          <w:i w:val="false"/>
-          <w:iCs w:val="false"/>
-        </w:rPr>
-        <w:t>kcap (Weekly cap): The soft maximum capacity, based on the prevalence of mixed groups or couples, and which rooms can be filled to capacity, and how many people drop from teams, on average. INT</w:t>
+        <w:t xml:space="preserve">wkmax (Weekly max): The hard maximum capacity, the </w:t>
+      </w:r>
+      <w:r>
+        <w:rPr>
+          <w:rFonts w:ascii="Century Schoolbook L" w:hAnsi="Century Schoolbook L"/>
+          <w:i w:val="false"/>
+          <w:iCs w:val="false"/>
+        </w:rPr>
+        <w:t xml:space="preserve">most volunteers who can be properly accommodated </w:t>
+      </w:r>
+      <w:r>
+        <w:rPr>
+          <w:rFonts w:ascii="Century Schoolbook L" w:hAnsi="Century Schoolbook L"/>
+          <w:i w:val="false"/>
+          <w:iCs w:val="false"/>
+        </w:rPr>
+        <w:t>on campus. INT</w:t>
       </w:r>
       <w:r/>
     </w:p>
@@ -4092,8 +4159,14 @@
           <w:ilvl w:val="0"/>
           <w:numId w:val="12"/>
         </w:numPr>
-      </w:pPr>
-      <w:bookmarkStart w:id="107" w:name="__RefHeading__1660_539497079"/>
+        <w:rPr>
+          <w:i w:val="false"/>
+          <w:i w:val="false"/>
+          <w:iCs w:val="false"/>
+          <w:rFonts w:ascii="Century Schoolbook L" w:hAnsi="Century Schoolbook L"/>
+        </w:rPr>
+      </w:pPr>
+      <w:bookmarkStart w:id="107" w:name="__RefHeading__1662_539497079"/>
       <w:bookmarkEnd w:id="107"/>
       <w:r>
         <w:rPr>
@@ -4101,23 +4174,7 @@
           <w:i w:val="false"/>
           <w:iCs w:val="false"/>
         </w:rPr>
-        <w:t xml:space="preserve">wkmax (Weekly max): The hard maximum capacity, the </w:t>
-      </w:r>
-      <w:r>
-        <w:rPr>
-          <w:rFonts w:ascii="Century Schoolbook L" w:hAnsi="Century Schoolbook L"/>
-          <w:i w:val="false"/>
-          <w:iCs w:val="false"/>
-        </w:rPr>
-        <w:t xml:space="preserve">most volunteers who can be properly accommodated </w:t>
-      </w:r>
-      <w:r>
-        <w:rPr>
-          <w:rFonts w:ascii="Century Schoolbook L" w:hAnsi="Century Schoolbook L"/>
-          <w:i w:val="false"/>
-          <w:iCs w:val="false"/>
-        </w:rPr>
-        <w:t>on campus. INT</w:t>
+        <w:t>rvmax (Max RV slips): Total number of RV slips. INT</w:t>
       </w:r>
       <w:r/>
     </w:p>
@@ -4135,7 +4192,7 @@
           <w:rFonts w:ascii="Century Schoolbook L" w:hAnsi="Century Schoolbook L"/>
         </w:rPr>
       </w:pPr>
-      <w:bookmarkStart w:id="108" w:name="__RefHeading__1662_539497079"/>
+      <w:bookmarkStart w:id="108" w:name="__RefHeading__1664_539497079"/>
       <w:bookmarkEnd w:id="108"/>
       <w:r>
         <w:rPr>
@@ -4143,7 +4200,7 @@
           <w:i w:val="false"/>
           <w:iCs w:val="false"/>
         </w:rPr>
-        <w:t>rvmax (Max RV slips): Total number of RV slips. INT</w:t>
+        <w:t>apmax (Max apartments): Total number of apartments. INT</w:t>
       </w:r>
       <w:r/>
     </w:p>
@@ -4154,75 +4211,45 @@
           <w:ilvl w:val="0"/>
           <w:numId w:val="12"/>
         </w:numPr>
-        <w:rPr>
-          <w:i w:val="false"/>
-          <w:i w:val="false"/>
-          <w:iCs w:val="false"/>
-          <w:rFonts w:ascii="Century Schoolbook L" w:hAnsi="Century Schoolbook L"/>
-        </w:rPr>
-      </w:pPr>
-      <w:bookmarkStart w:id="109" w:name="__RefHeading__1664_539497079"/>
+      </w:pPr>
+      <w:r>
+        <w:rPr>
+          <w:rFonts w:ascii="Century Schoolbook L" w:hAnsi="Century Schoolbook L"/>
+          <w:i w:val="false"/>
+          <w:iCs w:val="false"/>
+        </w:rPr>
+        <w:t xml:space="preserve">capflex (Capacity flexibility): The amount by which a reservation can exceed the </w:t>
+      </w:r>
+      <w:r>
+        <w:rPr>
+          <w:rFonts w:ascii="Century Schoolbook L" w:hAnsi="Century Schoolbook L"/>
+          <w:i w:val="false"/>
+          <w:iCs w:val="false"/>
+        </w:rPr>
+        <w:t>weekly cap</w:t>
+      </w:r>
+      <w:r>
+        <w:rPr>
+          <w:rFonts w:ascii="Century Schoolbook L" w:hAnsi="Century Schoolbook L"/>
+          <w:i w:val="false"/>
+          <w:iCs w:val="false"/>
+        </w:rPr>
+        <w:t xml:space="preserve"> and still be approved automatically.</w:t>
+      </w:r>
+      <w:r/>
+    </w:p>
+    <w:p>
+      <w:pPr>
+        <w:pStyle w:val="TextBody"/>
+        <w:rPr>
+          <w:i w:val="false"/>
+          <w:i w:val="false"/>
+          <w:iCs w:val="false"/>
+          <w:rFonts w:ascii="Century Schoolbook L" w:hAnsi="Century Schoolbook L"/>
+        </w:rPr>
+      </w:pPr>
+      <w:bookmarkStart w:id="109" w:name="__RefHeading__1666_539497079"/>
       <w:bookmarkEnd w:id="109"/>
-      <w:r>
-        <w:rPr>
-          <w:rFonts w:ascii="Century Schoolbook L" w:hAnsi="Century Schoolbook L"/>
-          <w:i w:val="false"/>
-          <w:iCs w:val="false"/>
-        </w:rPr>
-        <w:t>apmax (Max apartments): Total number of apartments. INT</w:t>
-      </w:r>
-      <w:r/>
-    </w:p>
-    <w:p>
-      <w:pPr>
-        <w:pStyle w:val="TextBody"/>
-        <w:numPr>
-          <w:ilvl w:val="0"/>
-          <w:numId w:val="12"/>
-        </w:numPr>
-      </w:pPr>
-      <w:r>
-        <w:rPr>
-          <w:rFonts w:ascii="Century Schoolbook L" w:hAnsi="Century Schoolbook L"/>
-          <w:i w:val="false"/>
-          <w:iCs w:val="false"/>
-        </w:rPr>
-        <w:t xml:space="preserve">capflex (Capacity flexibility): The amount by which a reservation can exceed the </w:t>
-      </w:r>
-      <w:r>
-        <w:rPr>
-          <w:rFonts w:ascii="Century Schoolbook L" w:hAnsi="Century Schoolbook L"/>
-          <w:i w:val="false"/>
-          <w:iCs w:val="false"/>
-        </w:rPr>
-        <w:t>weekly cap</w:t>
-      </w:r>
-      <w:r>
-        <w:rPr>
-          <w:rFonts w:ascii="Century Schoolbook L" w:hAnsi="Century Schoolbook L"/>
-          <w:i w:val="false"/>
-          <w:iCs w:val="false"/>
-        </w:rPr>
-        <w:t xml:space="preserve"> and still be approved automatically.</w:t>
-      </w:r>
-      <w:r/>
-    </w:p>
-    <w:p>
-      <w:pPr>
-        <w:pStyle w:val="TextBody"/>
-        <w:numPr>
-          <w:ilvl w:val="0"/>
-          <w:numId w:val="0"/>
-        </w:numPr>
-        <w:rPr>
-          <w:i w:val="false"/>
-          <w:i w:val="false"/>
-          <w:iCs w:val="false"/>
-          <w:rFonts w:ascii="Century Schoolbook L" w:hAnsi="Century Schoolbook L"/>
-        </w:rPr>
-      </w:pPr>
-      <w:bookmarkStart w:id="110" w:name="__RefHeading__1666_539497079"/>
-      <w:bookmarkEnd w:id="110"/>
       <w:r>
         <w:rPr>
           <w:rFonts w:ascii="Century Schoolbook L" w:hAnsi="Century Schoolbook L"/>
@@ -4250,26 +4277,22 @@
           <w:rFonts w:ascii="Century Schoolbook L" w:hAnsi="Century Schoolbook L" w:eastAsia="Droid Sans Fallback" w:cs="FreeSans"/>
         </w:rPr>
       </w:pPr>
-      <w:bookmarkStart w:id="111" w:name="__RefHeading__646_1368297671"/>
+      <w:bookmarkStart w:id="110" w:name="__RefHeading__646_1368297671"/>
+      <w:bookmarkEnd w:id="110"/>
+      <w:r>
+        <w:rPr>
+          <w:rFonts w:ascii="Century Schoolbook L" w:hAnsi="Century Schoolbook L"/>
+        </w:rPr>
+        <w:t>Forms</w:t>
+      </w:r>
+      <w:r/>
+    </w:p>
+    <w:p>
+      <w:pPr>
+        <w:pStyle w:val="TextBody"/>
+      </w:pPr>
+      <w:bookmarkStart w:id="111" w:name="__RefHeading__1668_539497079"/>
       <w:bookmarkEnd w:id="111"/>
-      <w:r>
-        <w:rPr>
-          <w:rFonts w:ascii="Century Schoolbook L" w:hAnsi="Century Schoolbook L"/>
-        </w:rPr>
-        <w:t>Forms</w:t>
-      </w:r>
-      <w:r/>
-    </w:p>
-    <w:p>
-      <w:pPr>
-        <w:pStyle w:val="TextBody"/>
-        <w:numPr>
-          <w:ilvl w:val="0"/>
-          <w:numId w:val="0"/>
-        </w:numPr>
-      </w:pPr>
-      <w:bookmarkStart w:id="112" w:name="__RefHeading__1668_539497079"/>
-      <w:bookmarkEnd w:id="112"/>
       <w:r>
         <w:rPr>
           <w:rFonts w:ascii="Century Schoolbook L" w:hAnsi="Century Schoolbook L"/>
@@ -4301,62 +4324,58 @@
           <w:rFonts w:ascii="Century Schoolbook L" w:hAnsi="Century Schoolbook L" w:eastAsia="Droid Sans Fallback" w:cs="FreeSans"/>
         </w:rPr>
       </w:pPr>
-      <w:bookmarkStart w:id="113" w:name="__RefHeading__1670_539497079"/>
+      <w:bookmarkStart w:id="112" w:name="__RefHeading__1670_539497079"/>
+      <w:bookmarkEnd w:id="112"/>
+      <w:r>
+        <w:rPr>
+          <w:rFonts w:ascii="Century Schoolbook L" w:hAnsi="Century Schoolbook L"/>
+        </w:rPr>
+        <w:t>Reservation</w:t>
+      </w:r>
+      <w:r/>
+    </w:p>
+    <w:p>
+      <w:pPr>
+        <w:pStyle w:val="TextBody"/>
+      </w:pPr>
+      <w:bookmarkStart w:id="113" w:name="__RefHeading__1672_539497079"/>
       <w:bookmarkEnd w:id="113"/>
       <w:r>
         <w:rPr>
           <w:rFonts w:ascii="Century Schoolbook L" w:hAnsi="Century Schoolbook L"/>
         </w:rPr>
-        <w:t>Reservation</w:t>
-      </w:r>
-      <w:r/>
-    </w:p>
-    <w:p>
-      <w:pPr>
-        <w:pStyle w:val="TextBody"/>
-        <w:numPr>
-          <w:ilvl w:val="0"/>
-          <w:numId w:val="0"/>
-        </w:numPr>
-      </w:pPr>
-      <w:bookmarkStart w:id="114" w:name="__RefHeading__1672_539497079"/>
+        <w:tab/>
+      </w:r>
+      <w:r>
+        <w:rPr>
+          <w:rFonts w:ascii="Century Schoolbook L" w:hAnsi="Century Schoolbook L"/>
+        </w:rPr>
+        <w:t>The form used by admin</w:t>
+      </w:r>
+      <w:r>
+        <w:rPr>
+          <w:rFonts w:ascii="Century Schoolbook L" w:hAnsi="Century Schoolbook L"/>
+        </w:rPr>
+        <w:t>i</w:t>
+      </w:r>
+      <w:r>
+        <w:rPr>
+          <w:rFonts w:ascii="Century Schoolbook L" w:hAnsi="Century Schoolbook L"/>
+        </w:rPr>
+        <w:t>stration to record reservation requests will present the following visible fields:</w:t>
+      </w:r>
+      <w:r/>
+    </w:p>
+    <w:p>
+      <w:pPr>
+        <w:pStyle w:val="TextBody"/>
+        <w:numPr>
+          <w:ilvl w:val="0"/>
+          <w:numId w:val="13"/>
+        </w:numPr>
+      </w:pPr>
+      <w:bookmarkStart w:id="114" w:name="__RefHeading__1674_539497079"/>
       <w:bookmarkEnd w:id="114"/>
-      <w:r>
-        <w:rPr>
-          <w:rFonts w:ascii="Century Schoolbook L" w:hAnsi="Century Schoolbook L"/>
-        </w:rPr>
-        <w:tab/>
-      </w:r>
-      <w:r>
-        <w:rPr>
-          <w:rFonts w:ascii="Century Schoolbook L" w:hAnsi="Century Schoolbook L"/>
-        </w:rPr>
-        <w:t>The form used by admin</w:t>
-      </w:r>
-      <w:r>
-        <w:rPr>
-          <w:rFonts w:ascii="Century Schoolbook L" w:hAnsi="Century Schoolbook L"/>
-        </w:rPr>
-        <w:t>i</w:t>
-      </w:r>
-      <w:r>
-        <w:rPr>
-          <w:rFonts w:ascii="Century Schoolbook L" w:hAnsi="Century Schoolbook L"/>
-        </w:rPr>
-        <w:t>stration to record reservation requests will present the following visible fields:</w:t>
-      </w:r>
-      <w:r/>
-    </w:p>
-    <w:p>
-      <w:pPr>
-        <w:pStyle w:val="TextBody"/>
-        <w:numPr>
-          <w:ilvl w:val="0"/>
-          <w:numId w:val="13"/>
-        </w:numPr>
-      </w:pPr>
-      <w:bookmarkStart w:id="115" w:name="__RefHeading__1674_539497079"/>
-      <w:bookmarkEnd w:id="115"/>
       <w:r>
         <w:rPr>
           <w:rFonts w:ascii="Century Schoolbook L" w:hAnsi="Century Schoolbook L"/>
@@ -4393,8 +4412,8 @@
           <w:numId w:val="13"/>
         </w:numPr>
       </w:pPr>
-      <w:bookmarkStart w:id="116" w:name="__RefHeading__1676_539497079"/>
-      <w:bookmarkEnd w:id="116"/>
+      <w:bookmarkStart w:id="115" w:name="__RefHeading__1676_539497079"/>
+      <w:bookmarkEnd w:id="115"/>
       <w:r>
         <w:rPr>
           <w:rFonts w:ascii="Century Schoolbook L" w:hAnsi="Century Schoolbook L"/>
@@ -4433,32 +4452,32 @@
           <w:numId w:val="13"/>
         </w:numPr>
       </w:pPr>
-      <w:bookmarkStart w:id="117" w:name="__RefHeading__1678_539497079"/>
+      <w:bookmarkStart w:id="116" w:name="__RefHeading__1678_539497079"/>
+      <w:bookmarkEnd w:id="116"/>
+      <w:r>
+        <w:rPr>
+          <w:rFonts w:ascii="Century Schoolbook L" w:hAnsi="Century Schoolbook L"/>
+        </w:rPr>
+        <w:t xml:space="preserve">Email checkbox, which if checked, makes the Time field editable. </w:t>
+      </w:r>
+      <w:r>
+        <w:rPr>
+          <w:rFonts w:ascii="Century Schoolbook L" w:hAnsi="Century Schoolbook L"/>
+        </w:rPr>
+        <w:t>(no DB field)</w:t>
+      </w:r>
+      <w:r/>
+    </w:p>
+    <w:p>
+      <w:pPr>
+        <w:pStyle w:val="TextBody"/>
+        <w:numPr>
+          <w:ilvl w:val="0"/>
+          <w:numId w:val="13"/>
+        </w:numPr>
+      </w:pPr>
+      <w:bookmarkStart w:id="117" w:name="__RefHeading__1680_539497079"/>
       <w:bookmarkEnd w:id="117"/>
-      <w:r>
-        <w:rPr>
-          <w:rFonts w:ascii="Century Schoolbook L" w:hAnsi="Century Schoolbook L"/>
-        </w:rPr>
-        <w:t xml:space="preserve">Email checkbox, which if checked, makes the Time field editable. </w:t>
-      </w:r>
-      <w:r>
-        <w:rPr>
-          <w:rFonts w:ascii="Century Schoolbook L" w:hAnsi="Century Schoolbook L"/>
-        </w:rPr>
-        <w:t>(no DB field)</w:t>
-      </w:r>
-      <w:r/>
-    </w:p>
-    <w:p>
-      <w:pPr>
-        <w:pStyle w:val="TextBody"/>
-        <w:numPr>
-          <w:ilvl w:val="0"/>
-          <w:numId w:val="13"/>
-        </w:numPr>
-      </w:pPr>
-      <w:bookmarkStart w:id="118" w:name="__RefHeading__1680_539497079"/>
-      <w:bookmarkEnd w:id="118"/>
       <w:r>
         <w:rPr>
           <w:rFonts w:ascii="Century Schoolbook L" w:hAnsi="Century Schoolbook L"/>
@@ -4497,8 +4516,8 @@
           <w:numId w:val="13"/>
         </w:numPr>
       </w:pPr>
-      <w:bookmarkStart w:id="119" w:name="__RefHeading__1682_539497079"/>
-      <w:bookmarkEnd w:id="119"/>
+      <w:bookmarkStart w:id="118" w:name="__RefHeading__1682_539497079"/>
+      <w:bookmarkEnd w:id="118"/>
       <w:r>
         <w:rPr>
           <w:rFonts w:ascii="Century Schoolbook L" w:hAnsi="Century Schoolbook L"/>
@@ -4550,8 +4569,8 @@
           <w:numId w:val="13"/>
         </w:numPr>
       </w:pPr>
-      <w:bookmarkStart w:id="120" w:name="__RefHeading__1684_539497079"/>
-      <w:bookmarkEnd w:id="120"/>
+      <w:bookmarkStart w:id="119" w:name="__RefHeading__1684_539497079"/>
+      <w:bookmarkEnd w:id="119"/>
       <w:r>
         <w:rPr>
           <w:rFonts w:ascii="Century Schoolbook L" w:hAnsi="Century Schoolbook L"/>
@@ -4618,8 +4637,8 @@
           <w:numId w:val="13"/>
         </w:numPr>
       </w:pPr>
-      <w:bookmarkStart w:id="121" w:name="__RefHeading__1686_539497079"/>
-      <w:bookmarkEnd w:id="121"/>
+      <w:bookmarkStart w:id="120" w:name="__RefHeading__1686_539497079"/>
+      <w:bookmarkEnd w:id="120"/>
       <w:r>
         <w:rPr>
           <w:rFonts w:ascii="Century Schoolbook L" w:hAnsi="Century Schoolbook L"/>
@@ -4658,8 +4677,8 @@
           <w:numId w:val="13"/>
         </w:numPr>
       </w:pPr>
-      <w:bookmarkStart w:id="122" w:name="__RefHeading__1688_539497079"/>
-      <w:bookmarkEnd w:id="122"/>
+      <w:bookmarkStart w:id="121" w:name="__RefHeading__1688_539497079"/>
+      <w:bookmarkEnd w:id="121"/>
       <w:r>
         <w:rPr>
           <w:rFonts w:ascii="Century Schoolbook L" w:hAnsi="Century Schoolbook L"/>
@@ -4736,8 +4755,8 @@
           <w:numId w:val="13"/>
         </w:numPr>
       </w:pPr>
-      <w:bookmarkStart w:id="123" w:name="__RefHeading__1690_539497079"/>
-      <w:bookmarkEnd w:id="123"/>
+      <w:bookmarkStart w:id="122" w:name="__RefHeading__1690_539497079"/>
+      <w:bookmarkEnd w:id="122"/>
       <w:r>
         <w:rPr>
           <w:rFonts w:ascii="Century Schoolbook L" w:hAnsi="Century Schoolbook L"/>
@@ -4820,8 +4839,8 @@
           <w:numId w:val="13"/>
         </w:numPr>
       </w:pPr>
-      <w:bookmarkStart w:id="124" w:name="__RefHeading__1692_539497079"/>
-      <w:bookmarkEnd w:id="124"/>
+      <w:bookmarkStart w:id="123" w:name="__RefHeading__1692_539497079"/>
+      <w:bookmarkEnd w:id="123"/>
       <w:r>
         <w:rPr>
           <w:rFonts w:ascii="Century Schoolbook L" w:hAnsi="Century Schoolbook L"/>
@@ -4896,8 +4915,8 @@
           <w:numId w:val="13"/>
         </w:numPr>
       </w:pPr>
-      <w:bookmarkStart w:id="125" w:name="__RefHeading__1694_539497079"/>
-      <w:bookmarkEnd w:id="125"/>
+      <w:bookmarkStart w:id="124" w:name="__RefHeading__1694_539497079"/>
+      <w:bookmarkEnd w:id="124"/>
       <w:r>
         <w:rPr>
           <w:rFonts w:ascii="Century Schoolbook L" w:hAnsi="Century Schoolbook L"/>
@@ -4940,8 +4959,8 @@
           <w:numId w:val="13"/>
         </w:numPr>
       </w:pPr>
-      <w:bookmarkStart w:id="126" w:name="__RefHeading__1696_539497079"/>
-      <w:bookmarkEnd w:id="126"/>
+      <w:bookmarkStart w:id="125" w:name="__RefHeading__1696_539497079"/>
+      <w:bookmarkEnd w:id="125"/>
       <w:r>
         <w:rPr>
           <w:rFonts w:ascii="Century Schoolbook L" w:hAnsi="Century Schoolbook L"/>
@@ -4984,8 +5003,8 @@
           <w:numId w:val="13"/>
         </w:numPr>
       </w:pPr>
-      <w:bookmarkStart w:id="127" w:name="__RefHeading__1698_539497079"/>
-      <w:bookmarkEnd w:id="127"/>
+      <w:bookmarkStart w:id="126" w:name="__RefHeading__1698_539497079"/>
+      <w:bookmarkEnd w:id="126"/>
       <w:r>
         <w:rPr>
           <w:rFonts w:ascii="Century Schoolbook L" w:hAnsi="Century Schoolbook L"/>
@@ -5028,8 +5047,8 @@
           <w:numId w:val="13"/>
         </w:numPr>
       </w:pPr>
-      <w:bookmarkStart w:id="128" w:name="__RefHeading__1700_539497079"/>
-      <w:bookmarkEnd w:id="128"/>
+      <w:bookmarkStart w:id="127" w:name="__RefHeading__1700_539497079"/>
+      <w:bookmarkEnd w:id="127"/>
       <w:r>
         <w:rPr>
           <w:rFonts w:ascii="Century Schoolbook L" w:hAnsi="Century Schoolbook L"/>
@@ -5078,7 +5097,33 @@
           <w:rFonts w:ascii="Century Schoolbook L" w:hAnsi="Century Schoolbook L"/>
         </w:rPr>
       </w:pPr>
-      <w:bookmarkStart w:id="129" w:name="__RefHeading__1702_539497079"/>
+      <w:bookmarkStart w:id="128" w:name="__RefHeading__1702_539497079"/>
+      <w:bookmarkEnd w:id="128"/>
+      <w:r>
+        <w:rPr>
+          <w:rFonts w:ascii="Century Schoolbook L" w:hAnsi="Century Schoolbook L"/>
+          <w:i w:val="false"/>
+          <w:iCs w:val="false"/>
+        </w:rPr>
+        <w:t>Cancel, button. This button clears all fields and refills all prefilled fields with updated values.</w:t>
+      </w:r>
+      <w:r/>
+    </w:p>
+    <w:p>
+      <w:pPr>
+        <w:pStyle w:val="TextBody"/>
+        <w:numPr>
+          <w:ilvl w:val="0"/>
+          <w:numId w:val="13"/>
+        </w:numPr>
+        <w:rPr>
+          <w:i w:val="false"/>
+          <w:i w:val="false"/>
+          <w:iCs w:val="false"/>
+          <w:rFonts w:ascii="Century Schoolbook L" w:hAnsi="Century Schoolbook L"/>
+        </w:rPr>
+      </w:pPr>
+      <w:bookmarkStart w:id="129" w:name="__RefHeading__1704_539497079"/>
       <w:bookmarkEnd w:id="129"/>
       <w:r>
         <w:rPr>
@@ -5086,46 +5131,16 @@
           <w:i w:val="false"/>
           <w:iCs w:val="false"/>
         </w:rPr>
-        <w:t>Cancel, button. This button clears all fields and refills all prefilled fields with updated values.</w:t>
-      </w:r>
-      <w:r/>
-    </w:p>
-    <w:p>
-      <w:pPr>
-        <w:pStyle w:val="TextBody"/>
-        <w:numPr>
-          <w:ilvl w:val="0"/>
-          <w:numId w:val="13"/>
-        </w:numPr>
-        <w:rPr>
-          <w:i w:val="false"/>
-          <w:i w:val="false"/>
-          <w:iCs w:val="false"/>
-          <w:rFonts w:ascii="Century Schoolbook L" w:hAnsi="Century Schoolbook L"/>
-        </w:rPr>
-      </w:pPr>
-      <w:bookmarkStart w:id="130" w:name="__RefHeading__1704_539497079"/>
+        <w:t>Submit, button.</w:t>
+      </w:r>
+      <w:r/>
+    </w:p>
+    <w:p>
+      <w:pPr>
+        <w:pStyle w:val="TextBody"/>
+      </w:pPr>
+      <w:bookmarkStart w:id="130" w:name="__RefHeading__1706_539497079"/>
       <w:bookmarkEnd w:id="130"/>
-      <w:r>
-        <w:rPr>
-          <w:rFonts w:ascii="Century Schoolbook L" w:hAnsi="Century Schoolbook L"/>
-          <w:i w:val="false"/>
-          <w:iCs w:val="false"/>
-        </w:rPr>
-        <w:t>Submit, button.</w:t>
-      </w:r>
-      <w:r/>
-    </w:p>
-    <w:p>
-      <w:pPr>
-        <w:pStyle w:val="TextBody"/>
-        <w:numPr>
-          <w:ilvl w:val="0"/>
-          <w:numId w:val="0"/>
-        </w:numPr>
-      </w:pPr>
-      <w:bookmarkStart w:id="131" w:name="__RefHeading__1706_539497079"/>
-      <w:bookmarkEnd w:id="131"/>
       <w:r>
         <w:rPr>
           <w:rFonts w:ascii="Century Schoolbook L" w:hAnsi="Century Schoolbook L"/>
@@ -5171,8 +5186,8 @@
           <w:rFonts w:ascii="Century Schoolbook L" w:hAnsi="Century Schoolbook L" w:eastAsia="Droid Sans Fallback" w:cs="FreeSans"/>
         </w:rPr>
       </w:pPr>
-      <w:bookmarkStart w:id="132" w:name="__RefHeading__648_1368297671"/>
-      <w:bookmarkEnd w:id="132"/>
+      <w:bookmarkStart w:id="131" w:name="__RefHeading__648_1368297671"/>
+      <w:bookmarkEnd w:id="131"/>
       <w:r>
         <w:rPr>
           <w:rFonts w:ascii="Century Schoolbook L" w:hAnsi="Century Schoolbook L"/>
@@ -5198,8 +5213,8 @@
           <w:rFonts w:ascii="Century Schoolbook L" w:hAnsi="Century Schoolbook L" w:eastAsia="Droid Sans Fallback" w:cs="FreeSans"/>
         </w:rPr>
       </w:pPr>
-      <w:bookmarkStart w:id="133" w:name="__RefHeading__650_1368297671"/>
-      <w:bookmarkEnd w:id="133"/>
+      <w:bookmarkStart w:id="132" w:name="__RefHeading__650_1368297671"/>
+      <w:bookmarkEnd w:id="132"/>
       <w:r>
         <w:rPr>
           <w:rFonts w:ascii="Century Schoolbook L" w:hAnsi="Century Schoolbook L"/>
@@ -5225,29 +5240,25 @@
           <w:rFonts w:ascii="Century Schoolbook L" w:hAnsi="Century Schoolbook L" w:eastAsia="Droid Sans Fallback" w:cs="FreeSans"/>
         </w:rPr>
       </w:pPr>
-      <w:bookmarkStart w:id="134" w:name="__RefHeading__1708_539497079"/>
+      <w:bookmarkStart w:id="133" w:name="__RefHeading__1708_539497079"/>
+      <w:bookmarkEnd w:id="133"/>
+      <w:r>
+        <w:rPr>
+          <w:rFonts w:ascii="Century Schoolbook L" w:hAnsi="Century Schoolbook L"/>
+        </w:rPr>
+        <w:t>Reservation processor</w:t>
+      </w:r>
+      <w:r/>
+    </w:p>
+    <w:p>
+      <w:pPr>
+        <w:pStyle w:val="TextBody"/>
+        <w:rPr>
+          <w:rFonts w:ascii="Century Schoolbook L" w:hAnsi="Century Schoolbook L"/>
+        </w:rPr>
+      </w:pPr>
+      <w:bookmarkStart w:id="134" w:name="__RefHeading__1710_539497079"/>
       <w:bookmarkEnd w:id="134"/>
-      <w:r>
-        <w:rPr>
-          <w:rFonts w:ascii="Century Schoolbook L" w:hAnsi="Century Schoolbook L"/>
-        </w:rPr>
-        <w:t>Reservation processor</w:t>
-      </w:r>
-      <w:r/>
-    </w:p>
-    <w:p>
-      <w:pPr>
-        <w:pStyle w:val="TextBody"/>
-        <w:numPr>
-          <w:ilvl w:val="0"/>
-          <w:numId w:val="0"/>
-        </w:numPr>
-        <w:rPr>
-          <w:rFonts w:ascii="Century Schoolbook L" w:hAnsi="Century Schoolbook L"/>
-        </w:rPr>
-      </w:pPr>
-      <w:bookmarkStart w:id="135" w:name="__RefHeading__1710_539497079"/>
-      <w:bookmarkEnd w:id="135"/>
       <w:r>
         <w:rPr>
           <w:rFonts w:ascii="Century Schoolbook L" w:hAnsi="Century Schoolbook L"/>
@@ -5260,13 +5271,9 @@
     <w:p>
       <w:pPr>
         <w:pStyle w:val="TextBody"/>
-        <w:numPr>
-          <w:ilvl w:val="0"/>
-          <w:numId w:val="0"/>
-        </w:numPr>
-      </w:pPr>
-      <w:bookmarkStart w:id="136" w:name="__RefHeading__1712_539497079"/>
-      <w:bookmarkEnd w:id="136"/>
+      </w:pPr>
+      <w:bookmarkStart w:id="135" w:name="__RefHeading__1712_539497079"/>
+      <w:bookmarkEnd w:id="135"/>
       <w:r>
         <w:rPr>
           <w:rFonts w:ascii="Century Schoolbook L" w:hAnsi="Century Schoolbook L"/>
@@ -5277,12 +5284,12 @@
           <wp:anchor behindDoc="0" distT="0" distB="0" distL="0" distR="0" simplePos="0" locked="0" layoutInCell="1" allowOverlap="1" relativeHeight="2">
             <wp:simplePos x="0" y="0"/>
             <wp:positionH relativeFrom="column">
-              <wp:align>center</wp:align>
+              <wp:posOffset>621665</wp:posOffset>
             </wp:positionH>
             <wp:positionV relativeFrom="paragraph">
-              <wp:align>top</wp:align>
+              <wp:posOffset>41275</wp:posOffset>
             </wp:positionV>
-            <wp:extent cx="6332220" cy="8192135"/>
+            <wp:extent cx="5088890" cy="6583680"/>
             <wp:effectExtent l="0" t="0" r="0" b="0"/>
             <wp:wrapSquare wrapText="largest"/>
             <wp:docPr id="1" name="Picture" descr=""/>
@@ -5307,7 +5314,7 @@
                   <pic:spPr bwMode="auto">
                     <a:xfrm>
                       <a:off x="0" y="0"/>
-                      <a:ext cx="6332220" cy="8192135"/>
+                      <a:ext cx="5088890" cy="6583680"/>
                     </a:xfrm>
                     <a:prstGeom prst="rect">
                       <a:avLst/>
@@ -5342,91 +5349,151 @@
           <w:numId w:val="14"/>
         </w:numPr>
       </w:pPr>
-      <w:bookmarkStart w:id="137" w:name="__RefHeading__1714_539497079"/>
+      <w:bookmarkStart w:id="136" w:name="__RefHeading__1714_539497079"/>
+      <w:bookmarkEnd w:id="136"/>
+      <w:r>
+        <w:rPr>
+          <w:rFonts w:ascii="Century Schoolbook L" w:hAnsi="Century Schoolbook L"/>
+        </w:rPr>
+        <w:t>“</w:t>
+      </w:r>
+      <w:r>
+        <w:rPr>
+          <w:rFonts w:ascii="Century Schoolbook L" w:hAnsi="Century Schoolbook L"/>
+        </w:rPr>
+        <w:t xml:space="preserve">SELECT * FROM reserve WHERE </w:t>
+      </w:r>
+      <w:r>
+        <w:rPr>
+          <w:rFonts w:ascii="Century Schoolbook L" w:hAnsi="Century Schoolbook L"/>
+        </w:rPr>
+        <w:t xml:space="preserve">DATE(contact) = CURRENT_DATE() </w:t>
+      </w:r>
+      <w:r>
+        <w:rPr>
+          <w:rFonts w:ascii="Century Schoolbook L" w:hAnsi="Century Schoolbook L"/>
+        </w:rPr>
+        <w:t>ORDER BY contact ASC” (</w:t>
+      </w:r>
+      <w:r>
+        <w:rPr>
+          <w:rFonts w:ascii="Century Schoolbook L" w:hAnsi="Century Schoolbook L"/>
+        </w:rPr>
+        <w:t>on the first day of reservations</w:t>
+      </w:r>
+      <w:r>
+        <w:rPr>
+          <w:rFonts w:ascii="Century Schoolbook L" w:hAnsi="Century Schoolbook L"/>
+        </w:rPr>
+        <w:t xml:space="preserve">, </w:t>
+      </w:r>
+      <w:r>
+        <w:rPr>
+          <w:rFonts w:ascii="Century Schoolbook L" w:hAnsi="Century Schoolbook L"/>
+        </w:rPr>
+        <w:t>the clause</w:t>
+      </w:r>
+      <w:r>
+        <w:rPr>
+          <w:rFonts w:ascii="Century Schoolbook L" w:hAnsi="Century Schoolbook L"/>
+        </w:rPr>
+        <w:t xml:space="preserve"> “WHERE HOUR(contact) &gt;= ‘10’”, </w:t>
+      </w:r>
+      <w:r>
+        <w:rPr>
+          <w:rFonts w:ascii="Century Schoolbook L" w:hAnsi="Century Schoolbook L"/>
+        </w:rPr>
+        <w:t xml:space="preserve">or similar, is inserted before the ORDER BY clause, for a first pass. In a second pass, the ORDER BY clause is replaced by </w:t>
+      </w:r>
+      <w:r>
+        <w:rPr>
+          <w:rFonts w:ascii="Century Schoolbook L" w:hAnsi="Century Schoolbook L"/>
+        </w:rPr>
+        <w:t xml:space="preserve">“WHERE HOUR(contact) &lt; ‘10’ </w:t>
+      </w:r>
+      <w:r>
+        <w:rPr>
+          <w:rFonts w:ascii="Century Schoolbook L" w:hAnsi="Century Schoolbook L"/>
+        </w:rPr>
+        <w:t>ORDER BY contact DESC</w:t>
+      </w:r>
+      <w:r>
+        <w:rPr>
+          <w:rFonts w:ascii="Century Schoolbook L" w:hAnsi="Century Schoolbook L"/>
+        </w:rPr>
+        <w:t xml:space="preserve">”, </w:t>
+      </w:r>
+      <w:r>
+        <w:rPr>
+          <w:rFonts w:ascii="Century Schoolbook L" w:hAnsi="Century Schoolbook L"/>
+        </w:rPr>
+        <w:t>or similar</w:t>
+      </w:r>
+      <w:r>
+        <w:rPr>
+          <w:rFonts w:ascii="Century Schoolbook L" w:hAnsi="Century Schoolbook L"/>
+        </w:rPr>
+        <w:t>).</w:t>
+      </w:r>
+      <w:r/>
+    </w:p>
+    <w:p>
+      <w:pPr>
+        <w:pStyle w:val="TextBody"/>
+        <w:numPr>
+          <w:ilvl w:val="0"/>
+          <w:numId w:val="14"/>
+        </w:numPr>
+      </w:pPr>
+      <w:bookmarkStart w:id="137" w:name="__RefHeading__1716_539497079"/>
       <w:bookmarkEnd w:id="137"/>
       <w:r>
         <w:rPr>
           <w:rFonts w:ascii="Century Schoolbook L" w:hAnsi="Century Schoolbook L"/>
         </w:rPr>
+        <w:t xml:space="preserve">In this query, “{reserve.fieldname}” is a placeholder. Modify this to use the actual data from the individual row, in your programming. </w:t>
+      </w:r>
+      <w:r>
+        <w:rPr>
+          <w:rFonts w:ascii="Century Schoolbook L" w:hAnsi="Century Schoolbook L"/>
+        </w:rPr>
         <w:t>“</w:t>
       </w:r>
       <w:r>
         <w:rPr>
           <w:rFonts w:ascii="Century Schoolbook L" w:hAnsi="Century Schoolbook L"/>
         </w:rPr>
-        <w:t xml:space="preserve">SELECT * FROM reserve WHERE </w:t>
-      </w:r>
-      <w:r>
-        <w:rPr>
-          <w:rFonts w:ascii="Century Schoolbook L" w:hAnsi="Century Schoolbook L"/>
-        </w:rPr>
-        <w:t xml:space="preserve">DATE(contact) = CURRENT_DATE() </w:t>
-      </w:r>
-      <w:r>
-        <w:rPr>
-          <w:rFonts w:ascii="Century Schoolbook L" w:hAnsi="Century Schoolbook L"/>
-        </w:rPr>
-        <w:t>ORDER BY contact ASC” (</w:t>
-      </w:r>
-      <w:r>
-        <w:rPr>
-          <w:rFonts w:ascii="Century Schoolbook L" w:hAnsi="Century Schoolbook L"/>
-        </w:rPr>
-        <w:t>on the first day of reservations</w:t>
-      </w:r>
-      <w:r>
-        <w:rPr>
-          <w:rFonts w:ascii="Century Schoolbook L" w:hAnsi="Century Schoolbook L"/>
-        </w:rPr>
-        <w:t xml:space="preserve">, </w:t>
-      </w:r>
-      <w:r>
-        <w:rPr>
-          <w:rFonts w:ascii="Century Schoolbook L" w:hAnsi="Century Schoolbook L"/>
-        </w:rPr>
-        <w:t>the clause</w:t>
-      </w:r>
-      <w:r>
-        <w:rPr>
-          <w:rFonts w:ascii="Century Schoolbook L" w:hAnsi="Century Schoolbook L"/>
-        </w:rPr>
-        <w:t xml:space="preserve"> “WHERE HOUR(contact) &gt;= ‘10’”, </w:t>
-      </w:r>
-      <w:r>
-        <w:rPr>
-          <w:rFonts w:ascii="Century Schoolbook L" w:hAnsi="Century Schoolbook L"/>
-        </w:rPr>
-        <w:t xml:space="preserve">or similar, is inserted before the ORDER BY clause, for a first pass. In a second pass, the ORDER BY clause is replaced by </w:t>
-      </w:r>
-      <w:r>
-        <w:rPr>
-          <w:rFonts w:ascii="Century Schoolbook L" w:hAnsi="Century Schoolbook L"/>
-        </w:rPr>
-        <w:t xml:space="preserve">“WHERE HOUR(contact) &lt; ‘10’ </w:t>
-      </w:r>
-      <w:r>
-        <w:rPr>
-          <w:rFonts w:ascii="Century Schoolbook L" w:hAnsi="Century Schoolbook L"/>
-        </w:rPr>
-        <w:t>ORDER BY contact DESC</w:t>
-      </w:r>
-      <w:r>
-        <w:rPr>
-          <w:rFonts w:ascii="Century Schoolbook L" w:hAnsi="Century Schoolbook L"/>
-        </w:rPr>
-        <w:t xml:space="preserve">”, </w:t>
-      </w:r>
-      <w:r>
-        <w:rPr>
-          <w:rFonts w:ascii="Century Schoolbook L" w:hAnsi="Century Schoolbook L"/>
-        </w:rPr>
-        <w:t>or similar</w:t>
-      </w:r>
-      <w:r>
-        <w:rPr>
-          <w:rFonts w:ascii="Century Schoolbook L" w:hAnsi="Century Schoolbook L"/>
-        </w:rPr>
-        <w:t>).</w:t>
+        <w:t>INSERT INTO team SET arrive=</w:t>
+      </w:r>
+      <w:r>
+        <w:rPr>
+          <w:rFonts w:ascii="Century Schoolbook L" w:hAnsi="Century Schoolbook L"/>
+        </w:rPr>
+        <w:t>SELECT start FROM weeks WHERE id=</w:t>
+      </w:r>
+      <w:r>
+        <w:rPr>
+          <w:rFonts w:ascii="Century Schoolbook L" w:hAnsi="Century Schoolbook L"/>
+        </w:rPr>
+        <w:t>{reserve.date1}, depart=</w:t>
+      </w:r>
+      <w:r>
+        <w:rPr>
+          <w:rFonts w:ascii="Century Schoolbook L" w:hAnsi="Century Schoolbook L"/>
+        </w:rPr>
+        <w:t>SELECT finish FROM weeks WHERE id=</w:t>
+      </w:r>
+      <w:r>
+        <w:rPr>
+          <w:rFonts w:ascii="Century Schoolbook L" w:hAnsi="Century Schoolbook L"/>
+        </w:rPr>
+        <w:t xml:space="preserve">{reserve.date1}, leader={reserve.volunteerid}, dayphone={reserve.dayphone}, </w:t>
+      </w:r>
+      <w:r>
+        <w:rPr>
+          <w:rFonts w:ascii="Century Schoolbook L" w:hAnsi="Century Schoolbook L"/>
+        </w:rPr>
+        <w:t>church={reserve.church}, size={reserve.size};”</w:t>
       </w:r>
       <w:r/>
     </w:p>
@@ -5438,127 +5505,36 @@
           <w:numId w:val="14"/>
         </w:numPr>
       </w:pPr>
-      <w:bookmarkStart w:id="138" w:name="__RefHeading__1716_539497079"/>
+      <w:bookmarkStart w:id="138" w:name="__RefHeading__1718_539497079"/>
       <w:bookmarkEnd w:id="138"/>
       <w:r>
         <w:rPr>
           <w:rFonts w:ascii="Century Schoolbook L" w:hAnsi="Century Schoolbook L"/>
         </w:rPr>
-        <w:t xml:space="preserve">In this query, “{reserve.fieldname}” is a placeholder. Modify this to use the actual data from the individual row, in your programming. </w:t>
-      </w:r>
-      <w:r>
-        <w:rPr>
-          <w:rFonts w:ascii="Century Schoolbook L" w:hAnsi="Century Schoolbook L"/>
-        </w:rPr>
         <w:t>“</w:t>
       </w:r>
       <w:r>
         <w:rPr>
           <w:rFonts w:ascii="Century Schoolbook L" w:hAnsi="Century Schoolbook L"/>
         </w:rPr>
-        <w:t xml:space="preserve">INSERT INTO team SET arrive={reserve.date[123]}, depart=ADDDATE({reserve.date[123]},5), leader={reserve.volunteerid}, dayphone={reserve.dayphone}, </w:t>
-      </w:r>
-      <w:r>
-        <w:rPr>
-          <w:rFonts w:ascii="Century Schoolbook L" w:hAnsi="Century Schoolbook L"/>
-        </w:rPr>
-        <w:t>church={reserve.church}, size={reserve.size};”</w:t>
-      </w:r>
-      <w:r/>
-    </w:p>
-    <w:p>
-      <w:pPr>
-        <w:pStyle w:val="TextBody"/>
-        <w:numPr>
-          <w:ilvl w:val="0"/>
-          <w:numId w:val="14"/>
-        </w:numPr>
-      </w:pPr>
-      <w:bookmarkStart w:id="139" w:name="__RefHeading__1718_539497079"/>
+        <w:t>SELECT * FROM reserve WHERE date1=0;”</w:t>
+      </w:r>
+      <w:r/>
+    </w:p>
+    <w:p>
+      <w:pPr>
+        <w:pStyle w:val="TextBody"/>
+        <w:rPr>
+          <w:rFonts w:ascii="Century Schoolbook L" w:hAnsi="Century Schoolbook L"/>
+        </w:rPr>
+      </w:pPr>
+      <w:bookmarkStart w:id="139" w:name="__RefHeading__1720_539497079"/>
       <w:bookmarkEnd w:id="139"/>
       <w:r>
         <w:rPr>
           <w:rFonts w:ascii="Century Schoolbook L" w:hAnsi="Century Schoolbook L"/>
         </w:rPr>
-        <w:t>“</w:t>
-      </w:r>
-      <w:r>
-        <w:rPr>
-          <w:rFonts w:ascii="Century Schoolbook L" w:hAnsi="Century Schoolbook L"/>
-        </w:rPr>
-        <w:t>SELECT * FROM reserve WHERE date1=’0000-00-00 00:00:00’;”</w:t>
-      </w:r>
-      <w:r/>
-    </w:p>
-    <w:p>
-      <w:pPr>
-        <w:pStyle w:val="TextBody"/>
-        <w:numPr>
-          <w:ilvl w:val="0"/>
-          <w:numId w:val="0"/>
-        </w:numPr>
-        <w:rPr>
-          <w:rFonts w:ascii="Century Schoolbook L" w:hAnsi="Century Schoolbook L"/>
-        </w:rPr>
-      </w:pPr>
-      <w:bookmarkStart w:id="140" w:name="__RefHeading__1720_539497079"/>
-      <w:bookmarkEnd w:id="140"/>
-      <w:r>
-        <w:rPr>
-          <w:rFonts w:ascii="Century Schoolbook L" w:hAnsi="Century Schoolbook L"/>
-        </w:rPr>
         <w:t>The processor should have a command-line flag (and/or checkbox in its GUI) that tells the program to send out all proposed emails for the day, if there are no unsatisfied requests (using query 3 to check).</w:t>
-      </w:r>
-      <w:r/>
-    </w:p>
-    <w:p>
-      <w:pPr>
-        <w:pStyle w:val="TextBody"/>
-        <w:numPr>
-          <w:ilvl w:val="0"/>
-          <w:numId w:val="0"/>
-        </w:numPr>
-        <w:rPr>
-          <w:rFonts w:ascii="Century Schoolbook L" w:hAnsi="Century Schoolbook L"/>
-        </w:rPr>
-      </w:pPr>
-      <w:r>
-        <w:rPr>
-          <w:rFonts w:ascii="Century Schoolbook L" w:hAnsi="Century Schoolbook L"/>
-        </w:rPr>
-        <w:t>When checking blackout dates, the processor should move the date being checked to a Monday if only the Sunday is blocked.</w:t>
-      </w:r>
-      <w:r/>
-    </w:p>
-    <w:p>
-      <w:pPr>
-        <w:pStyle w:val="TextBody"/>
-        <w:numPr>
-          <w:ilvl w:val="0"/>
-          <w:numId w:val="0"/>
-        </w:numPr>
-      </w:pPr>
-      <w:r>
-        <w:rPr>
-          <w:rFonts w:ascii="Century Schoolbook L" w:hAnsi="Century Schoolbook L"/>
-        </w:rPr>
-        <w:t xml:space="preserve">The check for capacity exceeding by 3 is an example only. The field </w:t>
-      </w:r>
-      <w:r>
-        <w:rPr>
-          <w:rFonts w:ascii="Century Schoolbook L" w:hAnsi="Century Schoolbook L"/>
-          <w:i/>
-          <w:iCs/>
-        </w:rPr>
-        <w:t>meta.capflex</w:t>
-      </w:r>
-      <w:r>
-        <w:rPr>
-          <w:rFonts w:ascii="Century Schoolbook L" w:hAnsi="Century Schoolbook L"/>
-          <w:i w:val="false"/>
-          <w:iCs w:val="false"/>
-        </w:rPr>
-        <w:t xml:space="preserve"> should be used in place of this example value.</w:t>
       </w:r>
       <w:r/>
     </w:p>
@@ -5579,8 +5555,8 @@
           <w:rFonts w:ascii="Century Schoolbook L" w:hAnsi="Century Schoolbook L" w:eastAsia="Droid Sans Fallback" w:cs="FreeSans"/>
         </w:rPr>
       </w:pPr>
-      <w:bookmarkStart w:id="141" w:name="__RefHeading__1178_1571812294"/>
-      <w:bookmarkEnd w:id="141"/>
+      <w:bookmarkStart w:id="140" w:name="__RefHeading__1178_1571812294"/>
+      <w:bookmarkEnd w:id="140"/>
       <w:r>
         <w:rPr>
           <w:rFonts w:ascii="Century Schoolbook L" w:hAnsi="Century Schoolbook L"/>
@@ -5606,8 +5582,8 @@
           <w:rFonts w:ascii="Century Schoolbook L" w:hAnsi="Century Schoolbook L" w:eastAsia="Droid Sans Fallback" w:cs="FreeSans"/>
         </w:rPr>
       </w:pPr>
-      <w:bookmarkStart w:id="142" w:name="__RefHeading__1724_539497079"/>
-      <w:bookmarkEnd w:id="142"/>
+      <w:bookmarkStart w:id="141" w:name="__RefHeading__1724_539497079"/>
+      <w:bookmarkEnd w:id="141"/>
       <w:r>
         <w:rPr>
           <w:rFonts w:ascii="Century Schoolbook L" w:hAnsi="Century Schoolbook L"/>
@@ -5619,10 +5595,6 @@
     <w:p>
       <w:pPr>
         <w:pStyle w:val="TextBody"/>
-        <w:numPr>
-          <w:ilvl w:val="0"/>
-          <w:numId w:val="0"/>
-        </w:numPr>
         <w:spacing w:before="0" w:after="140"/>
         <w:rPr>
           <w:rFonts w:ascii="Century Schoolbook L" w:hAnsi="Century Schoolbook L"/>

</xml_diff>

<commit_message>
Added week type field to database.
</commit_message>
<xml_diff>
--- a/usbdatabasedesigndocument.docx
+++ b/usbdatabasedesigndocument.docx
@@ -3995,6 +3995,35 @@
           <w:iCs w:val="false"/>
         </w:rPr>
         <w:t>’s ending. DATE</w:t>
+      </w:r>
+      <w:r/>
+    </w:p>
+    <w:p>
+      <w:pPr>
+        <w:pStyle w:val="TextBody"/>
+        <w:numPr>
+          <w:ilvl w:val="0"/>
+          <w:numId w:val="11"/>
+        </w:numPr>
+        <w:rPr>
+          <w:i w:val="false"/>
+          <w:b w:val="false"/>
+          <w:i w:val="false"/>
+          <w:b w:val="false"/>
+          <w:iCs w:val="false"/>
+          <w:bCs w:val="false"/>
+          <w:rFonts w:ascii="Century Schoolbook L" w:hAnsi="Century Schoolbook L"/>
+        </w:rPr>
+      </w:pPr>
+      <w:r>
+        <w:rPr>
+          <w:rFonts w:ascii="Century Schoolbook L" w:hAnsi="Century Schoolbook L"/>
+          <w:b w:val="false"/>
+          <w:bCs w:val="false"/>
+          <w:i w:val="false"/>
+          <w:iCs w:val="false"/>
+        </w:rPr>
+        <w:t>weektype (Week type): The type of week, from: Normal, College, Youth, CLOSED, Special, etc.</w:t>
       </w:r>
       <w:r/>
     </w:p>

</xml_diff>